<commit_message>
added first draft of combined final report; added t-tests and boxplots in R script
</commit_message>
<xml_diff>
--- a/Part A/Part A.docx
+++ b/Part A/Part A.docx
@@ -1,6 +1,6 @@
 
 <file path=word/document.xml><?xml version="1.0" encoding="utf-8"?>
-<w:document xmlns:wpc="http://schemas.microsoft.com/office/word/2010/wordprocessingCanvas" xmlns:cx="http://schemas.microsoft.com/office/drawing/2014/chartex" xmlns:cx1="http://schemas.microsoft.com/office/drawing/2015/9/8/chartex" xmlns:cx2="http://schemas.microsoft.com/office/drawing/2015/10/21/chartex" xmlns:cx3="http://schemas.microsoft.com/office/drawing/2016/5/9/chartex" xmlns:cx4="http://schemas.microsoft.com/office/drawing/2016/5/10/chartex" xmlns:cx5="http://schemas.microsoft.com/office/drawing/2016/5/11/chartex" xmlns:mc="http://schemas.openxmlformats.org/markup-compatibility/2006" xmlns:o="urn:schemas-microsoft-com:office:office" xmlns:r="http://schemas.openxmlformats.org/officeDocument/2006/relationships" xmlns:m="http://schemas.openxmlformats.org/officeDocument/2006/math" xmlns:v="urn:schemas-microsoft-com:vml" xmlns:wp14="http://schemas.microsoft.com/office/word/2010/wordprocessingDrawing" xmlns:wp="http://schemas.openxmlformats.org/drawingml/2006/wordprocessingDrawing" xmlns:w10="urn:schemas-microsoft-com:office:word" xmlns:w="http://schemas.openxmlformats.org/wordprocessingml/2006/main" xmlns:w14="http://schemas.microsoft.com/office/word/2010/wordml" xmlns:w15="http://schemas.microsoft.com/office/word/2012/wordml" xmlns:w16se="http://schemas.microsoft.com/office/word/2015/wordml/symex" xmlns:wpg="http://schemas.microsoft.com/office/word/2010/wordprocessingGroup" xmlns:wpi="http://schemas.microsoft.com/office/word/2010/wordprocessingInk" xmlns:wne="http://schemas.microsoft.com/office/word/2006/wordml" xmlns:wps="http://schemas.microsoft.com/office/word/2010/wordprocessingShape" mc:Ignorable="w14 w15 w16se wp14">
+<w:document xmlns:wpc="http://schemas.microsoft.com/office/word/2010/wordprocessingCanvas" xmlns:mo="http://schemas.microsoft.com/office/mac/office/2008/main" xmlns:mc="http://schemas.openxmlformats.org/markup-compatibility/2006" xmlns:mv="urn:schemas-microsoft-com:mac:vml" xmlns:o="urn:schemas-microsoft-com:office:office" xmlns:r="http://schemas.openxmlformats.org/officeDocument/2006/relationships" xmlns:m="http://schemas.openxmlformats.org/officeDocument/2006/math" xmlns:v="urn:schemas-microsoft-com:vml" xmlns:wp14="http://schemas.microsoft.com/office/word/2010/wordprocessingDrawing" xmlns:wp="http://schemas.openxmlformats.org/drawingml/2006/wordprocessingDrawing" xmlns:w10="urn:schemas-microsoft-com:office:word" xmlns:w="http://schemas.openxmlformats.org/wordprocessingml/2006/main" xmlns:w14="http://schemas.microsoft.com/office/word/2010/wordml" xmlns:w15="http://schemas.microsoft.com/office/word/2012/wordml" xmlns:wpg="http://schemas.microsoft.com/office/word/2010/wordprocessingGroup" xmlns:wpi="http://schemas.microsoft.com/office/word/2010/wordprocessingInk" xmlns:wne="http://schemas.microsoft.com/office/word/2006/wordml" xmlns:wps="http://schemas.microsoft.com/office/word/2010/wordprocessingShape" mc:Ignorable="w14 w15 wp14">
   <w:body>
     <w:p>
       <w:pPr>
@@ -92,13 +92,13 @@
         <w:rPr>
           <w:rFonts w:cstheme="minorHAnsi"/>
         </w:rPr>
-        <w:t xml:space="preserve">done to determine if differences in </w:t>
-      </w:r>
-      <w:r>
-        <w:rPr>
-          <w:rFonts w:cstheme="minorHAnsi"/>
-        </w:rPr>
-        <w:t xml:space="preserve">certain factors </w:t>
+        <w:t xml:space="preserve">done to determine if </w:t>
+      </w:r>
+      <w:r>
+        <w:rPr>
+          <w:rFonts w:cstheme="minorHAnsi"/>
+        </w:rPr>
+        <w:t xml:space="preserve">the presence of a sales charge in mutual funds </w:t>
       </w:r>
       <w:r>
         <w:rPr>
@@ -110,31 +110,43 @@
         <w:rPr>
           <w:rFonts w:cstheme="minorHAnsi"/>
         </w:rPr>
-        <w:t>on the mutual fund returns. One-way Analysis of Variance (</w:t>
-      </w:r>
-      <w:r>
-        <w:rPr>
-          <w:rFonts w:cstheme="minorHAnsi"/>
-        </w:rPr>
-        <w:t xml:space="preserve">One-way </w:t>
-      </w:r>
-      <w:r>
-        <w:rPr>
-          <w:rFonts w:cstheme="minorHAnsi"/>
-        </w:rPr>
-        <w:t>ANOVA) was used</w:t>
-      </w:r>
-      <w:r>
-        <w:rPr>
-          <w:rFonts w:cstheme="minorHAnsi"/>
-        </w:rPr>
-        <w:t xml:space="preserve"> to compare the different categorical groups against the various returns. The results collected are displayed in tables for comparison a</w:t>
-      </w:r>
-      <w:r>
-        <w:rPr>
-          <w:rFonts w:cstheme="minorHAnsi"/>
-        </w:rPr>
-        <w:t>nd an analysis was done to determine which factors could cause any difference in the returns.</w:t>
+        <w:t xml:space="preserve">on the mutual fund returns. </w:t>
+      </w:r>
+      <w:r>
+        <w:rPr>
+          <w:rFonts w:cstheme="minorHAnsi"/>
+        </w:rPr>
+        <w:t>A T-test</w:t>
+      </w:r>
+      <w:r>
+        <w:rPr>
+          <w:rFonts w:cstheme="minorHAnsi"/>
+        </w:rPr>
+        <w:t xml:space="preserve"> was used</w:t>
+      </w:r>
+      <w:r>
+        <w:rPr>
+          <w:rFonts w:cstheme="minorHAnsi"/>
+        </w:rPr>
+        <w:t xml:space="preserve"> to compare the categorical group</w:t>
+      </w:r>
+      <w:r>
+        <w:rPr>
+          <w:rFonts w:cstheme="minorHAnsi"/>
+        </w:rPr>
+        <w:t xml:space="preserve"> against the various returns. The results collected are displayed in tables for comparison a</w:t>
+      </w:r>
+      <w:r>
+        <w:rPr>
+          <w:rFonts w:cstheme="minorHAnsi"/>
+        </w:rPr>
+        <w:t>nd an analysis was done</w:t>
+      </w:r>
+      <w:r>
+        <w:rPr>
+          <w:rFonts w:cstheme="minorHAnsi"/>
+        </w:rPr>
+        <w:t>.</w:t>
       </w:r>
     </w:p>
     <w:p>
@@ -167,682 +179,25 @@
     <w:p/>
     <w:p>
       <w:pPr>
-        <w:shd w:val="clear" w:color="auto" w:fill="FFFFFF"/>
-        <w:spacing w:after="240" w:line="240" w:lineRule="auto"/>
-        <w:rPr>
-          <w:rFonts w:eastAsia="Times New Roman" w:cstheme="minorHAnsi"/>
-          <w:color w:val="333333"/>
-          <w:spacing w:val="5"/>
-          <w:szCs w:val="24"/>
-        </w:rPr>
-      </w:pPr>
-      <w:r>
-        <w:rPr>
-          <w:rFonts w:cstheme="minorHAnsi"/>
-        </w:rPr>
-        <w:t xml:space="preserve">A data sample of 158 mutual funds was given. </w:t>
-      </w:r>
-      <w:r>
-        <w:rPr>
-          <w:rFonts w:cstheme="minorHAnsi"/>
-        </w:rPr>
-        <w:t xml:space="preserve"> </w:t>
-      </w:r>
-      <w:r>
-        <w:rPr>
-          <w:rFonts w:eastAsia="Times New Roman" w:cstheme="minorHAnsi"/>
-          <w:color w:val="333333"/>
-          <w:spacing w:val="5"/>
-          <w:szCs w:val="24"/>
-        </w:rPr>
-        <w:t>Each fund contains 12 variables:</w:t>
-      </w:r>
-    </w:p>
-    <w:p>
-      <w:pPr>
-        <w:numPr>
-          <w:ilvl w:val="0"/>
-          <w:numId w:val="3"/>
-        </w:numPr>
-        <w:shd w:val="clear" w:color="auto" w:fill="FFFFFF"/>
-        <w:spacing w:before="100" w:beforeAutospacing="1" w:after="100" w:afterAutospacing="1" w:line="240" w:lineRule="auto"/>
-        <w:rPr>
-          <w:rFonts w:eastAsia="Times New Roman" w:cstheme="minorHAnsi"/>
-          <w:color w:val="333333"/>
-          <w:spacing w:val="5"/>
-          <w:szCs w:val="24"/>
-        </w:rPr>
-      </w:pPr>
-      <w:r>
-        <w:rPr>
-          <w:rFonts w:eastAsia="Times New Roman" w:cstheme="minorHAnsi"/>
-          <w:color w:val="333333"/>
-          <w:spacing w:val="5"/>
-          <w:szCs w:val="24"/>
-        </w:rPr>
-        <w:t>Fund: The name of the mutual fund</w:t>
-      </w:r>
-    </w:p>
-    <w:p>
-      <w:pPr>
-        <w:numPr>
-          <w:ilvl w:val="0"/>
-          <w:numId w:val="3"/>
-        </w:numPr>
-        <w:shd w:val="clear" w:color="auto" w:fill="FFFFFF"/>
-        <w:spacing w:before="60" w:after="100" w:afterAutospacing="1" w:line="240" w:lineRule="auto"/>
-        <w:rPr>
-          <w:rFonts w:eastAsia="Times New Roman" w:cstheme="minorHAnsi"/>
-          <w:color w:val="333333"/>
-          <w:spacing w:val="5"/>
-          <w:szCs w:val="24"/>
-        </w:rPr>
-      </w:pPr>
-      <w:r>
-        <w:rPr>
-          <w:rFonts w:eastAsia="Times New Roman" w:cstheme="minorHAnsi"/>
-          <w:color w:val="333333"/>
-          <w:spacing w:val="5"/>
-          <w:szCs w:val="24"/>
-        </w:rPr>
-        <w:t>Type: Type of stocks comprising the mutual fund:</w:t>
-      </w:r>
-    </w:p>
-    <w:p>
-      <w:pPr>
-        <w:numPr>
-          <w:ilvl w:val="1"/>
-          <w:numId w:val="3"/>
-        </w:numPr>
-        <w:shd w:val="clear" w:color="auto" w:fill="FFFFFF"/>
-        <w:spacing w:before="100" w:beforeAutospacing="1" w:after="100" w:afterAutospacing="1" w:line="240" w:lineRule="auto"/>
-        <w:rPr>
-          <w:rFonts w:eastAsia="Times New Roman" w:cstheme="minorHAnsi"/>
-          <w:color w:val="333333"/>
-          <w:spacing w:val="5"/>
-          <w:szCs w:val="24"/>
-        </w:rPr>
-      </w:pPr>
-      <w:r>
-        <w:rPr>
-          <w:rFonts w:eastAsia="Times New Roman" w:cstheme="minorHAnsi"/>
-          <w:color w:val="333333"/>
-          <w:spacing w:val="5"/>
-          <w:szCs w:val="24"/>
-        </w:rPr>
-        <w:t>Small Cap</w:t>
-      </w:r>
-    </w:p>
-    <w:p>
-      <w:pPr>
-        <w:numPr>
-          <w:ilvl w:val="1"/>
-          <w:numId w:val="3"/>
-        </w:numPr>
-        <w:shd w:val="clear" w:color="auto" w:fill="FFFFFF"/>
-        <w:spacing w:before="60" w:after="100" w:afterAutospacing="1" w:line="240" w:lineRule="auto"/>
-        <w:rPr>
-          <w:rFonts w:eastAsia="Times New Roman" w:cstheme="minorHAnsi"/>
-          <w:color w:val="333333"/>
-          <w:spacing w:val="5"/>
-          <w:szCs w:val="24"/>
-        </w:rPr>
-      </w:pPr>
-      <w:r>
-        <w:rPr>
-          <w:rFonts w:eastAsia="Times New Roman" w:cstheme="minorHAnsi"/>
-          <w:color w:val="333333"/>
-          <w:spacing w:val="5"/>
-          <w:szCs w:val="24"/>
-        </w:rPr>
-        <w:t>Mid Cap</w:t>
-      </w:r>
-    </w:p>
-    <w:p>
-      <w:pPr>
-        <w:numPr>
-          <w:ilvl w:val="1"/>
-          <w:numId w:val="3"/>
-        </w:numPr>
-        <w:shd w:val="clear" w:color="auto" w:fill="FFFFFF"/>
-        <w:spacing w:before="60" w:after="100" w:afterAutospacing="1" w:line="240" w:lineRule="auto"/>
-        <w:rPr>
-          <w:rFonts w:eastAsia="Times New Roman" w:cstheme="minorHAnsi"/>
-          <w:color w:val="333333"/>
-          <w:spacing w:val="5"/>
-          <w:szCs w:val="24"/>
-        </w:rPr>
-      </w:pPr>
-      <w:r>
-        <w:rPr>
-          <w:rFonts w:eastAsia="Times New Roman" w:cstheme="minorHAnsi"/>
-          <w:color w:val="333333"/>
-          <w:spacing w:val="5"/>
-          <w:szCs w:val="24"/>
-        </w:rPr>
-        <w:t>Large Cap</w:t>
-      </w:r>
-    </w:p>
-    <w:p>
-      <w:pPr>
-        <w:numPr>
-          <w:ilvl w:val="0"/>
-          <w:numId w:val="3"/>
-        </w:numPr>
-        <w:shd w:val="clear" w:color="auto" w:fill="FFFFFF"/>
-        <w:spacing w:before="60" w:after="100" w:afterAutospacing="1" w:line="240" w:lineRule="auto"/>
-        <w:rPr>
-          <w:rFonts w:eastAsia="Times New Roman" w:cstheme="minorHAnsi"/>
-          <w:color w:val="333333"/>
-          <w:spacing w:val="5"/>
-          <w:szCs w:val="24"/>
-        </w:rPr>
-      </w:pPr>
-      <w:r>
-        <w:rPr>
-          <w:rFonts w:eastAsia="Times New Roman" w:cstheme="minorHAnsi"/>
-          <w:color w:val="333333"/>
-          <w:spacing w:val="5"/>
-          <w:szCs w:val="24"/>
-        </w:rPr>
-        <w:t>Assets: in millions of dollars</w:t>
-      </w:r>
-    </w:p>
-    <w:p>
-      <w:pPr>
-        <w:numPr>
-          <w:ilvl w:val="0"/>
-          <w:numId w:val="3"/>
-        </w:numPr>
-        <w:shd w:val="clear" w:color="auto" w:fill="FFFFFF"/>
-        <w:spacing w:before="60" w:after="100" w:afterAutospacing="1" w:line="240" w:lineRule="auto"/>
-        <w:rPr>
-          <w:rFonts w:eastAsia="Times New Roman" w:cstheme="minorHAnsi"/>
-          <w:color w:val="333333"/>
-          <w:spacing w:val="5"/>
-          <w:szCs w:val="24"/>
-        </w:rPr>
-      </w:pPr>
-      <w:r>
-        <w:rPr>
-          <w:rFonts w:eastAsia="Times New Roman" w:cstheme="minorHAnsi"/>
-          <w:color w:val="333333"/>
-          <w:spacing w:val="5"/>
-          <w:szCs w:val="24"/>
-        </w:rPr>
-        <w:t>Fees: Presence of sales charges (No or Yes)</w:t>
-      </w:r>
-    </w:p>
-    <w:p>
-      <w:pPr>
-        <w:numPr>
-          <w:ilvl w:val="0"/>
-          <w:numId w:val="3"/>
-        </w:numPr>
-        <w:shd w:val="clear" w:color="auto" w:fill="FFFFFF"/>
-        <w:spacing w:before="60" w:after="100" w:afterAutospacing="1" w:line="240" w:lineRule="auto"/>
-        <w:rPr>
-          <w:rFonts w:eastAsia="Times New Roman" w:cstheme="minorHAnsi"/>
-          <w:color w:val="333333"/>
-          <w:spacing w:val="5"/>
-          <w:szCs w:val="24"/>
-        </w:rPr>
-      </w:pPr>
-      <w:r>
-        <w:rPr>
-          <w:rFonts w:eastAsia="Times New Roman" w:cstheme="minorHAnsi"/>
-          <w:color w:val="333333"/>
-          <w:spacing w:val="5"/>
-          <w:szCs w:val="24"/>
-        </w:rPr>
-        <w:t>Expense Ratio: In percentage of net assets</w:t>
-      </w:r>
-    </w:p>
-    <w:p>
-      <w:pPr>
-        <w:numPr>
-          <w:ilvl w:val="0"/>
-          <w:numId w:val="3"/>
-        </w:numPr>
-        <w:shd w:val="clear" w:color="auto" w:fill="FFFFFF"/>
-        <w:spacing w:before="60" w:after="100" w:afterAutospacing="1" w:line="240" w:lineRule="auto"/>
-        <w:rPr>
-          <w:rFonts w:eastAsia="Times New Roman" w:cstheme="minorHAnsi"/>
-          <w:color w:val="333333"/>
-          <w:spacing w:val="5"/>
-          <w:szCs w:val="24"/>
-        </w:rPr>
-      </w:pPr>
-      <w:r>
-        <w:rPr>
-          <w:rFonts w:eastAsia="Times New Roman" w:cstheme="minorHAnsi"/>
-          <w:color w:val="333333"/>
-          <w:spacing w:val="5"/>
-          <w:szCs w:val="24"/>
-        </w:rPr>
-        <w:t>2001 Return: Twelve-month return in 2001</w:t>
-      </w:r>
-    </w:p>
-    <w:p>
-      <w:pPr>
-        <w:numPr>
-          <w:ilvl w:val="0"/>
-          <w:numId w:val="3"/>
-        </w:numPr>
-        <w:shd w:val="clear" w:color="auto" w:fill="FFFFFF"/>
-        <w:spacing w:before="60" w:after="100" w:afterAutospacing="1" w:line="240" w:lineRule="auto"/>
-        <w:rPr>
-          <w:rFonts w:eastAsia="Times New Roman" w:cstheme="minorHAnsi"/>
-          <w:color w:val="333333"/>
-          <w:spacing w:val="5"/>
-          <w:szCs w:val="24"/>
-        </w:rPr>
-      </w:pPr>
-      <w:r>
-        <w:rPr>
-          <w:rFonts w:eastAsia="Times New Roman" w:cstheme="minorHAnsi"/>
-          <w:color w:val="333333"/>
-          <w:spacing w:val="5"/>
-          <w:szCs w:val="24"/>
-        </w:rPr>
-        <w:t>Three-Year Return: Annualized return from 1999-2001</w:t>
-      </w:r>
-    </w:p>
-    <w:p>
-      <w:pPr>
-        <w:numPr>
-          <w:ilvl w:val="0"/>
-          <w:numId w:val="3"/>
-        </w:numPr>
-        <w:shd w:val="clear" w:color="auto" w:fill="FFFFFF"/>
-        <w:spacing w:before="60" w:after="100" w:afterAutospacing="1" w:line="240" w:lineRule="auto"/>
-        <w:rPr>
-          <w:rFonts w:eastAsia="Times New Roman" w:cstheme="minorHAnsi"/>
-          <w:color w:val="333333"/>
-          <w:spacing w:val="5"/>
-          <w:szCs w:val="24"/>
-        </w:rPr>
-      </w:pPr>
-      <w:r>
-        <w:rPr>
-          <w:rFonts w:eastAsia="Times New Roman" w:cstheme="minorHAnsi"/>
-          <w:color w:val="333333"/>
-          <w:spacing w:val="5"/>
-          <w:szCs w:val="24"/>
-        </w:rPr>
-        <w:t>Five-Year Return: Annualized return from 1997-2001</w:t>
-      </w:r>
-    </w:p>
-    <w:p>
-      <w:pPr>
-        <w:numPr>
-          <w:ilvl w:val="0"/>
-          <w:numId w:val="3"/>
-        </w:numPr>
-        <w:shd w:val="clear" w:color="auto" w:fill="FFFFFF"/>
-        <w:spacing w:before="60" w:after="100" w:afterAutospacing="1" w:line="240" w:lineRule="auto"/>
-        <w:rPr>
-          <w:rFonts w:eastAsia="Times New Roman" w:cstheme="minorHAnsi"/>
-          <w:color w:val="333333"/>
-          <w:spacing w:val="5"/>
-          <w:szCs w:val="24"/>
-        </w:rPr>
-      </w:pPr>
-      <w:r>
-        <w:rPr>
-          <w:rFonts w:eastAsia="Times New Roman" w:cstheme="minorHAnsi"/>
-          <w:color w:val="333333"/>
-          <w:spacing w:val="5"/>
-          <w:szCs w:val="24"/>
-        </w:rPr>
-        <w:t>Turnover: Level of trading activity by the mutual fund</w:t>
-      </w:r>
-    </w:p>
-    <w:p>
-      <w:pPr>
-        <w:numPr>
-          <w:ilvl w:val="1"/>
-          <w:numId w:val="3"/>
-        </w:numPr>
-        <w:shd w:val="clear" w:color="auto" w:fill="FFFFFF"/>
-        <w:spacing w:before="100" w:beforeAutospacing="1" w:after="100" w:afterAutospacing="1" w:line="240" w:lineRule="auto"/>
-        <w:rPr>
-          <w:rFonts w:eastAsia="Times New Roman" w:cstheme="minorHAnsi"/>
-          <w:color w:val="333333"/>
-          <w:spacing w:val="5"/>
-          <w:szCs w:val="24"/>
-        </w:rPr>
-      </w:pPr>
-      <w:r>
-        <w:rPr>
-          <w:rFonts w:eastAsia="Times New Roman" w:cstheme="minorHAnsi"/>
-          <w:color w:val="333333"/>
-          <w:spacing w:val="5"/>
-          <w:szCs w:val="24"/>
-        </w:rPr>
-        <w:t>Very Low</w:t>
-      </w:r>
-    </w:p>
-    <w:p>
-      <w:pPr>
-        <w:numPr>
-          <w:ilvl w:val="1"/>
-          <w:numId w:val="3"/>
-        </w:numPr>
-        <w:shd w:val="clear" w:color="auto" w:fill="FFFFFF"/>
-        <w:spacing w:before="60" w:after="100" w:afterAutospacing="1" w:line="240" w:lineRule="auto"/>
-        <w:rPr>
-          <w:rFonts w:eastAsia="Times New Roman" w:cstheme="minorHAnsi"/>
-          <w:color w:val="333333"/>
-          <w:spacing w:val="5"/>
-          <w:szCs w:val="24"/>
-        </w:rPr>
-      </w:pPr>
-      <w:r>
-        <w:rPr>
-          <w:rFonts w:eastAsia="Times New Roman" w:cstheme="minorHAnsi"/>
-          <w:color w:val="333333"/>
-          <w:spacing w:val="5"/>
-          <w:szCs w:val="24"/>
-        </w:rPr>
-        <w:t>Low</w:t>
-      </w:r>
-    </w:p>
-    <w:p>
-      <w:pPr>
-        <w:numPr>
-          <w:ilvl w:val="1"/>
-          <w:numId w:val="3"/>
-        </w:numPr>
-        <w:shd w:val="clear" w:color="auto" w:fill="FFFFFF"/>
-        <w:spacing w:before="60" w:after="100" w:afterAutospacing="1" w:line="240" w:lineRule="auto"/>
-        <w:rPr>
-          <w:rFonts w:eastAsia="Times New Roman" w:cstheme="minorHAnsi"/>
-          <w:color w:val="333333"/>
-          <w:spacing w:val="5"/>
-          <w:szCs w:val="24"/>
-        </w:rPr>
-      </w:pPr>
-      <w:r>
-        <w:rPr>
-          <w:rFonts w:eastAsia="Times New Roman" w:cstheme="minorHAnsi"/>
-          <w:color w:val="333333"/>
-          <w:spacing w:val="5"/>
-          <w:szCs w:val="24"/>
-        </w:rPr>
-        <w:t>Average</w:t>
-      </w:r>
-    </w:p>
-    <w:p>
-      <w:pPr>
-        <w:numPr>
-          <w:ilvl w:val="1"/>
-          <w:numId w:val="3"/>
-        </w:numPr>
-        <w:shd w:val="clear" w:color="auto" w:fill="FFFFFF"/>
-        <w:spacing w:before="60" w:after="100" w:afterAutospacing="1" w:line="240" w:lineRule="auto"/>
-        <w:rPr>
-          <w:rFonts w:eastAsia="Times New Roman" w:cstheme="minorHAnsi"/>
-          <w:color w:val="333333"/>
-          <w:spacing w:val="5"/>
-          <w:szCs w:val="24"/>
-        </w:rPr>
-      </w:pPr>
-      <w:r>
-        <w:rPr>
-          <w:rFonts w:eastAsia="Times New Roman" w:cstheme="minorHAnsi"/>
-          <w:color w:val="333333"/>
-          <w:spacing w:val="5"/>
-          <w:szCs w:val="24"/>
-        </w:rPr>
-        <w:t>High</w:t>
-      </w:r>
-    </w:p>
-    <w:p>
-      <w:pPr>
-        <w:numPr>
-          <w:ilvl w:val="1"/>
-          <w:numId w:val="3"/>
-        </w:numPr>
-        <w:shd w:val="clear" w:color="auto" w:fill="FFFFFF"/>
-        <w:spacing w:before="60" w:after="100" w:afterAutospacing="1" w:line="240" w:lineRule="auto"/>
-        <w:rPr>
-          <w:rFonts w:eastAsia="Times New Roman" w:cstheme="minorHAnsi"/>
-          <w:color w:val="333333"/>
-          <w:spacing w:val="5"/>
-          <w:szCs w:val="24"/>
-        </w:rPr>
-      </w:pPr>
-      <w:r>
-        <w:rPr>
-          <w:rFonts w:eastAsia="Times New Roman" w:cstheme="minorHAnsi"/>
-          <w:color w:val="333333"/>
-          <w:spacing w:val="5"/>
-          <w:szCs w:val="24"/>
-        </w:rPr>
-        <w:t>Very High</w:t>
-      </w:r>
-    </w:p>
-    <w:p>
-      <w:pPr>
-        <w:numPr>
-          <w:ilvl w:val="0"/>
-          <w:numId w:val="3"/>
-        </w:numPr>
-        <w:shd w:val="clear" w:color="auto" w:fill="FFFFFF"/>
-        <w:spacing w:before="60" w:after="100" w:afterAutospacing="1" w:line="240" w:lineRule="auto"/>
-        <w:rPr>
-          <w:rFonts w:eastAsia="Times New Roman" w:cstheme="minorHAnsi"/>
-          <w:color w:val="333333"/>
-          <w:spacing w:val="5"/>
-          <w:szCs w:val="24"/>
-        </w:rPr>
-      </w:pPr>
-      <w:r>
-        <w:rPr>
-          <w:rFonts w:eastAsia="Times New Roman" w:cstheme="minorHAnsi"/>
-          <w:color w:val="333333"/>
-          <w:spacing w:val="5"/>
-          <w:szCs w:val="24"/>
-        </w:rPr>
-        <w:t>Risk: Risk-of-loss factor of the mutual fund</w:t>
-      </w:r>
-    </w:p>
-    <w:p>
-      <w:pPr>
-        <w:numPr>
-          <w:ilvl w:val="1"/>
-          <w:numId w:val="3"/>
-        </w:numPr>
-        <w:shd w:val="clear" w:color="auto" w:fill="FFFFFF"/>
-        <w:spacing w:before="100" w:beforeAutospacing="1" w:after="100" w:afterAutospacing="1" w:line="240" w:lineRule="auto"/>
-        <w:rPr>
-          <w:rFonts w:eastAsia="Times New Roman" w:cstheme="minorHAnsi"/>
-          <w:color w:val="333333"/>
-          <w:spacing w:val="5"/>
-          <w:szCs w:val="24"/>
-        </w:rPr>
-      </w:pPr>
-      <w:r>
-        <w:rPr>
-          <w:rFonts w:eastAsia="Times New Roman" w:cstheme="minorHAnsi"/>
-          <w:color w:val="333333"/>
-          <w:spacing w:val="5"/>
-          <w:szCs w:val="24"/>
-        </w:rPr>
-        <w:t>Very Low</w:t>
-      </w:r>
-    </w:p>
-    <w:p>
-      <w:pPr>
-        <w:numPr>
-          <w:ilvl w:val="1"/>
-          <w:numId w:val="3"/>
-        </w:numPr>
-        <w:shd w:val="clear" w:color="auto" w:fill="FFFFFF"/>
-        <w:spacing w:before="60" w:after="100" w:afterAutospacing="1" w:line="240" w:lineRule="auto"/>
-        <w:rPr>
-          <w:rFonts w:eastAsia="Times New Roman" w:cstheme="minorHAnsi"/>
-          <w:color w:val="333333"/>
-          <w:spacing w:val="5"/>
-          <w:szCs w:val="24"/>
-        </w:rPr>
-      </w:pPr>
-      <w:r>
-        <w:rPr>
-          <w:rFonts w:eastAsia="Times New Roman" w:cstheme="minorHAnsi"/>
-          <w:color w:val="333333"/>
-          <w:spacing w:val="5"/>
-          <w:szCs w:val="24"/>
-        </w:rPr>
-        <w:t>Low</w:t>
-      </w:r>
-    </w:p>
-    <w:p>
-      <w:pPr>
-        <w:numPr>
-          <w:ilvl w:val="1"/>
-          <w:numId w:val="3"/>
-        </w:numPr>
-        <w:shd w:val="clear" w:color="auto" w:fill="FFFFFF"/>
-        <w:spacing w:before="60" w:after="100" w:afterAutospacing="1" w:line="240" w:lineRule="auto"/>
-        <w:rPr>
-          <w:rFonts w:eastAsia="Times New Roman" w:cstheme="minorHAnsi"/>
-          <w:color w:val="333333"/>
-          <w:spacing w:val="5"/>
-          <w:szCs w:val="24"/>
-        </w:rPr>
-      </w:pPr>
-      <w:r>
-        <w:rPr>
-          <w:rFonts w:eastAsia="Times New Roman" w:cstheme="minorHAnsi"/>
-          <w:color w:val="333333"/>
-          <w:spacing w:val="5"/>
-          <w:szCs w:val="24"/>
-        </w:rPr>
-        <w:t>Average</w:t>
-      </w:r>
-    </w:p>
-    <w:p>
-      <w:pPr>
-        <w:numPr>
-          <w:ilvl w:val="1"/>
-          <w:numId w:val="3"/>
-        </w:numPr>
-        <w:shd w:val="clear" w:color="auto" w:fill="FFFFFF"/>
-        <w:spacing w:before="60" w:after="100" w:afterAutospacing="1" w:line="240" w:lineRule="auto"/>
-        <w:rPr>
-          <w:rFonts w:eastAsia="Times New Roman" w:cstheme="minorHAnsi"/>
-          <w:color w:val="333333"/>
-          <w:spacing w:val="5"/>
-          <w:szCs w:val="24"/>
-        </w:rPr>
-      </w:pPr>
-      <w:r>
-        <w:rPr>
-          <w:rFonts w:eastAsia="Times New Roman" w:cstheme="minorHAnsi"/>
-          <w:color w:val="333333"/>
-          <w:spacing w:val="5"/>
-          <w:szCs w:val="24"/>
-        </w:rPr>
-        <w:t>High</w:t>
-      </w:r>
-    </w:p>
-    <w:p>
-      <w:pPr>
-        <w:numPr>
-          <w:ilvl w:val="1"/>
-          <w:numId w:val="3"/>
-        </w:numPr>
-        <w:shd w:val="clear" w:color="auto" w:fill="FFFFFF"/>
-        <w:spacing w:before="60" w:after="100" w:afterAutospacing="1" w:line="240" w:lineRule="auto"/>
-        <w:rPr>
-          <w:rFonts w:eastAsia="Times New Roman" w:cstheme="minorHAnsi"/>
-          <w:color w:val="333333"/>
-          <w:spacing w:val="5"/>
-          <w:szCs w:val="24"/>
-        </w:rPr>
-      </w:pPr>
-      <w:r>
-        <w:rPr>
-          <w:rFonts w:eastAsia="Times New Roman" w:cstheme="minorHAnsi"/>
-          <w:color w:val="333333"/>
-          <w:spacing w:val="5"/>
-          <w:szCs w:val="24"/>
-        </w:rPr>
-        <w:t>Very High</w:t>
-      </w:r>
-    </w:p>
-    <w:p>
-      <w:pPr>
-        <w:numPr>
-          <w:ilvl w:val="0"/>
-          <w:numId w:val="3"/>
-        </w:numPr>
-        <w:shd w:val="clear" w:color="auto" w:fill="FFFFFF"/>
-        <w:spacing w:before="60" w:after="100" w:afterAutospacing="1" w:line="240" w:lineRule="auto"/>
-        <w:rPr>
-          <w:rFonts w:eastAsia="Times New Roman" w:cstheme="minorHAnsi"/>
-          <w:color w:val="333333"/>
-          <w:spacing w:val="5"/>
-          <w:szCs w:val="24"/>
-        </w:rPr>
-      </w:pPr>
-      <w:r>
-        <w:rPr>
-          <w:rFonts w:eastAsia="Times New Roman" w:cstheme="minorHAnsi"/>
-          <w:color w:val="333333"/>
-          <w:spacing w:val="5"/>
-          <w:szCs w:val="24"/>
-        </w:rPr>
-        <w:t>Best Quarter: Best quarterly performance from 1997-2001</w:t>
-      </w:r>
-    </w:p>
-    <w:p>
-      <w:pPr>
-        <w:numPr>
-          <w:ilvl w:val="0"/>
-          <w:numId w:val="3"/>
-        </w:numPr>
-        <w:shd w:val="clear" w:color="auto" w:fill="FFFFFF"/>
-        <w:spacing w:before="60" w:after="100" w:afterAutospacing="1" w:line="240" w:lineRule="auto"/>
-        <w:rPr>
-          <w:rFonts w:eastAsia="Times New Roman" w:cstheme="minorHAnsi"/>
-          <w:color w:val="333333"/>
-          <w:spacing w:val="5"/>
-          <w:szCs w:val="24"/>
-        </w:rPr>
-      </w:pPr>
-      <w:r>
-        <w:rPr>
-          <w:rFonts w:eastAsia="Times New Roman" w:cstheme="minorHAnsi"/>
-          <w:color w:val="333333"/>
-          <w:spacing w:val="5"/>
-          <w:szCs w:val="24"/>
-        </w:rPr>
-        <w:t>Worst Quarter: Worst quarterly performance from 1997-2001</w:t>
-      </w:r>
-    </w:p>
-    <w:p/>
-    <w:p>
-      <w:pPr>
-        <w:rPr>
-          <w:rFonts w:cstheme="minorHAnsi"/>
-        </w:rPr>
-      </w:pPr>
-    </w:p>
-    <w:p>
-      <w:pPr>
         <w:jc w:val="both"/>
-        <w:rPr>
-          <w:rFonts w:cstheme="minorHAnsi"/>
-        </w:rPr>
-      </w:pPr>
-      <w:r>
-        <w:rPr>
-          <w:rFonts w:cstheme="minorHAnsi"/>
-        </w:rPr>
-        <w:t>Based on the variables above, there are three types of returns, namely, the 2001 Return, the Three-Year Return and the Five-Year Return. The project objective is to determine if any of the variables below could cause a difference in the return types:</w:t>
+      </w:pPr>
+      <w:r>
+        <w:t xml:space="preserve">Based on a data sample of 158 mutual funds, the project aims to determine if the </w:t>
+      </w:r>
+      <w:r>
+        <w:rPr>
+          <w:b/>
+        </w:rPr>
+        <w:t>presence of sales charges</w:t>
+      </w:r>
+      <w:r>
+        <w:rPr>
+          <w:b/>
+        </w:rPr>
+        <w:t xml:space="preserve"> (fees) in funds</w:t>
+      </w:r>
+      <w:r>
+        <w:t xml:space="preserve"> affects the following numerical variables:</w:t>
       </w:r>
     </w:p>
     <w:p>
@@ -850,7 +205,7 @@
         <w:pStyle w:val="ListParagraph"/>
         <w:numPr>
           <w:ilvl w:val="0"/>
-          <w:numId w:val="4"/>
+          <w:numId w:val="10"/>
         </w:numPr>
         <w:jc w:val="both"/>
         <w:rPr>
@@ -860,8 +215,15 @@
       <w:r>
         <w:rPr>
           <w:rFonts w:cstheme="minorHAnsi"/>
-        </w:rPr>
-        <w:t>Type</w:t>
+          <w:b/>
+        </w:rPr>
+        <w:t xml:space="preserve">2001 Return: </w:t>
+      </w:r>
+      <w:r>
+        <w:rPr>
+          <w:rFonts w:cstheme="minorHAnsi"/>
+        </w:rPr>
+        <w:t>Twelve-month return in 2001</w:t>
       </w:r>
     </w:p>
     <w:p>
@@ -869,7 +231,7 @@
         <w:pStyle w:val="ListParagraph"/>
         <w:numPr>
           <w:ilvl w:val="0"/>
-          <w:numId w:val="4"/>
+          <w:numId w:val="10"/>
         </w:numPr>
         <w:jc w:val="both"/>
         <w:rPr>
@@ -879,9 +241,57 @@
       <w:r>
         <w:rPr>
           <w:rFonts w:cstheme="minorHAnsi"/>
-        </w:rPr>
-        <w:t>Fees</w:t>
-      </w:r>
+          <w:b/>
+        </w:rPr>
+        <w:t>Three Year Return</w:t>
+      </w:r>
+      <w:r>
+        <w:rPr>
+          <w:rFonts w:cstheme="minorHAnsi"/>
+          <w:b/>
+        </w:rPr>
+        <w:t>:</w:t>
+      </w:r>
+      <w:r>
+        <w:rPr>
+          <w:rFonts w:cstheme="minorHAnsi"/>
+        </w:rPr>
+        <w:t xml:space="preserve"> Annualized return from 1999-2001</w:t>
+      </w:r>
+    </w:p>
+    <w:p>
+      <w:pPr>
+        <w:pStyle w:val="ListParagraph"/>
+        <w:numPr>
+          <w:ilvl w:val="0"/>
+          <w:numId w:val="10"/>
+        </w:numPr>
+        <w:jc w:val="both"/>
+        <w:rPr>
+          <w:rFonts w:cstheme="minorHAnsi"/>
+        </w:rPr>
+      </w:pPr>
+      <w:r>
+        <w:rPr>
+          <w:rFonts w:cstheme="minorHAnsi"/>
+          <w:b/>
+        </w:rPr>
+        <w:t>Five Year Return</w:t>
+      </w:r>
+      <w:r>
+        <w:rPr>
+          <w:rFonts w:cstheme="minorHAnsi"/>
+        </w:rPr>
+        <w:t>: Annualized return from 1997-2001</w:t>
+      </w:r>
+    </w:p>
+    <w:p>
+      <w:pPr>
+        <w:jc w:val="both"/>
+        <w:rPr>
+          <w:rFonts w:cstheme="minorHAnsi"/>
+        </w:rPr>
+      </w:pPr>
     </w:p>
     <w:p>
       <w:pPr>
@@ -903,51 +313,25 @@
     </w:p>
     <w:p/>
     <w:p>
-      <w:pPr>
-        <w:shd w:val="clear" w:color="auto" w:fill="FFFFFF"/>
-        <w:spacing w:after="240" w:line="240" w:lineRule="auto"/>
-        <w:rPr>
-          <w:rFonts w:eastAsia="Times New Roman" w:cstheme="minorHAnsi"/>
-          <w:color w:val="333333"/>
-          <w:spacing w:val="5"/>
-          <w:szCs w:val="24"/>
-        </w:rPr>
-      </w:pPr>
-      <w:r>
-        <w:rPr>
-          <w:rFonts w:eastAsia="Times New Roman" w:cstheme="minorHAnsi"/>
-          <w:color w:val="333333"/>
-          <w:spacing w:val="5"/>
-          <w:szCs w:val="24"/>
-        </w:rPr>
-        <w:t>A summary on the descriptive statistics on the returns are shown in the tables below.</w:t>
-      </w:r>
-    </w:p>
-    <w:p>
-      <w:pPr>
-        <w:rPr>
-          <w:rFonts w:cstheme="minorHAnsi"/>
-        </w:rPr>
-      </w:pPr>
-    </w:p>
-    <w:p>
-      <w:pPr>
-        <w:pStyle w:val="Heading2"/>
+      <w:r>
+        <w:t>The following box plots below show the difference in the means between having no sales charges and having sales charges tested on different returns.</w:t>
+      </w:r>
+    </w:p>
+    <w:p>
+      <w:pPr>
         <w:jc w:val="center"/>
-        <w:rPr>
-          <w:rFonts w:asciiTheme="minorHAnsi" w:hAnsiTheme="minorHAnsi" w:cstheme="minorHAnsi"/>
-        </w:rPr>
-      </w:pPr>
-      <w:r>
-        <w:rPr>
-          <w:rFonts w:asciiTheme="minorHAnsi" w:hAnsiTheme="minorHAnsi" w:cstheme="minorHAnsi"/>
+      </w:pPr>
+      <w:r>
+        <w:rPr>
+          <w:rFonts w:cstheme="minorHAnsi"/>
           <w:noProof/>
+          <w:lang w:val="en-GB"/>
         </w:rPr>
         <w:drawing>
-          <wp:inline distT="0" distB="0" distL="0" distR="0">
-            <wp:extent cx="3649345" cy="1296035"/>
-            <wp:effectExtent l="0" t="0" r="8255" b="0"/>
-            <wp:docPr id="1" name="Picture 1" descr="C:\Users\JianFeng\AppData\Local\Microsoft\Windows\INetCacheContent.Word\means_2001.png"/>
+          <wp:inline distT="0" distB="0" distL="0" distR="0" wp14:anchorId="1605EBC8" wp14:editId="1374AC7F">
+            <wp:extent cx="3868539" cy="3012440"/>
+            <wp:effectExtent l="0" t="0" r="0" b="10160"/>
+            <wp:docPr id="2" name="Picture 2" descr="images/2001_returns.png"/>
             <wp:cNvGraphicFramePr>
               <a:graphicFrameLocks xmlns:a="http://schemas.openxmlformats.org/drawingml/2006/main" noChangeAspect="1"/>
             </wp:cNvGraphicFramePr>
@@ -955,7 +339,7 @@
               <a:graphicData uri="http://schemas.openxmlformats.org/drawingml/2006/picture">
                 <pic:pic xmlns:pic="http://schemas.openxmlformats.org/drawingml/2006/picture">
                   <pic:nvPicPr>
-                    <pic:cNvPr id="0" name="Picture 9" descr="C:\Users\JianFeng\AppData\Local\Microsoft\Windows\INetCacheContent.Word\means_2001.png"/>
+                    <pic:cNvPr id="0" name="Picture 10" descr="images/2001_returns.png"/>
                     <pic:cNvPicPr>
                       <a:picLocks noChangeAspect="1" noChangeArrowheads="1"/>
                     </pic:cNvPicPr>
@@ -976,7 +360,7 @@
                   <pic:spPr bwMode="auto">
                     <a:xfrm>
                       <a:off x="0" y="0"/>
-                      <a:ext cx="3649345" cy="1296035"/>
+                      <a:ext cx="3893199" cy="3031643"/>
                     </a:xfrm>
                     <a:prstGeom prst="rect">
                       <a:avLst/>
@@ -992,35 +376,6 @@
           </wp:inline>
         </w:drawing>
       </w:r>
-      <w:r>
-        <w:rPr>
-          <w:rFonts w:asciiTheme="minorHAnsi" w:hAnsiTheme="minorHAnsi" w:cstheme="minorHAnsi"/>
-        </w:rPr>
-        <w:pict>
-          <v:shapetype id="_x0000_t75" coordsize="21600,21600" o:spt="75" o:preferrelative="t" path="m@4@5l@4@11@9@11@9@5xe" filled="f" stroked="f">
-            <v:stroke joinstyle="miter"/>
-            <v:formulas>
-              <v:f eqn="if lineDrawn pixelLineWidth 0"/>
-              <v:f eqn="sum @0 1 0"/>
-              <v:f eqn="sum 0 0 @1"/>
-              <v:f eqn="prod @2 1 2"/>
-              <v:f eqn="prod @3 21600 pixelWidth"/>
-              <v:f eqn="prod @3 21600 pixelHeight"/>
-              <v:f eqn="sum @0 0 1"/>
-              <v:f eqn="prod @6 1 2"/>
-              <v:f eqn="prod @7 21600 pixelWidth"/>
-              <v:f eqn="sum @8 21600 0"/>
-              <v:f eqn="prod @7 21600 pixelHeight"/>
-              <v:f eqn="sum @10 21600 0"/>
-            </v:formulas>
-            <v:path o:extrusionok="f" gradientshapeok="t" o:connecttype="rect"/>
-            <o:lock v:ext="edit" aspectratio="t"/>
-          </v:shapetype>
-          <v:shape id="_x0000_i1025" type="#_x0000_t75" style="width:283.5pt;height:102pt">
-            <v:imagedata r:id="rId6" o:title="means_three_year"/>
-          </v:shape>
-        </w:pict>
-      </w:r>
     </w:p>
     <w:p>
       <w:pPr>
@@ -1033,11 +388,13 @@
         <w:rPr>
           <w:rFonts w:cstheme="minorHAnsi"/>
         </w:rPr>
-        <w:pict>
-          <v:shape id="_x0000_i1026" type="#_x0000_t75" style="width:273pt;height:97.5pt">
-            <v:imagedata r:id="rId7" o:title="means_five_year"/>
-          </v:shape>
-        </w:pict>
+        <w:t>Figure 3.1 Box plot of 2001 Returns a</w:t>
+      </w:r>
+      <w:r>
+        <w:rPr>
+          <w:rFonts w:cstheme="minorHAnsi"/>
+        </w:rPr>
+        <w:t>gainst Presence of Sales Charges</w:t>
       </w:r>
     </w:p>
     <w:p>
@@ -1045,13 +402,64 @@
         <w:jc w:val="center"/>
         <w:rPr>
           <w:rFonts w:cstheme="minorHAnsi"/>
-        </w:rPr>
-      </w:pPr>
-      <w:r>
-        <w:rPr>
-          <w:rFonts w:cstheme="minorHAnsi"/>
-        </w:rPr>
-        <w:t>Figure 3.1 Descriptive statistics for the various return types.</w:t>
+          <w:lang w:val="en-GB"/>
+        </w:rPr>
+      </w:pPr>
+      <w:r>
+        <w:rPr>
+          <w:rFonts w:cstheme="minorHAnsi"/>
+          <w:noProof/>
+          <w:lang w:val="en-GB"/>
+        </w:rPr>
+        <w:lastRenderedPageBreak/>
+        <w:drawing>
+          <wp:inline distT="0" distB="0" distL="0" distR="0" wp14:anchorId="57E0652C" wp14:editId="7C30A846">
+            <wp:extent cx="3592343" cy="2797365"/>
+            <wp:effectExtent l="0" t="0" r="0" b="0"/>
+            <wp:docPr id="5" name="Picture 5" descr="images/three_year.png"/>
+            <wp:cNvGraphicFramePr>
+              <a:graphicFrameLocks xmlns:a="http://schemas.openxmlformats.org/drawingml/2006/main" noChangeAspect="1"/>
+            </wp:cNvGraphicFramePr>
+            <a:graphic xmlns:a="http://schemas.openxmlformats.org/drawingml/2006/main">
+              <a:graphicData uri="http://schemas.openxmlformats.org/drawingml/2006/picture">
+                <pic:pic xmlns:pic="http://schemas.openxmlformats.org/drawingml/2006/picture">
+                  <pic:nvPicPr>
+                    <pic:cNvPr id="0" name="Picture 13" descr="images/three_year.png"/>
+                    <pic:cNvPicPr>
+                      <a:picLocks noChangeAspect="1" noChangeArrowheads="1"/>
+                    </pic:cNvPicPr>
+                  </pic:nvPicPr>
+                  <pic:blipFill>
+                    <a:blip r:embed="rId6">
+                      <a:extLst>
+                        <a:ext uri="{28A0092B-C50C-407E-A947-70E740481C1C}">
+                          <a14:useLocalDpi xmlns:a14="http://schemas.microsoft.com/office/drawing/2010/main" val="0"/>
+                        </a:ext>
+                      </a:extLst>
+                    </a:blip>
+                    <a:srcRect/>
+                    <a:stretch>
+                      <a:fillRect/>
+                    </a:stretch>
+                  </pic:blipFill>
+                  <pic:spPr bwMode="auto">
+                    <a:xfrm>
+                      <a:off x="0" y="0"/>
+                      <a:ext cx="3602697" cy="2805428"/>
+                    </a:xfrm>
+                    <a:prstGeom prst="rect">
+                      <a:avLst/>
+                    </a:prstGeom>
+                    <a:noFill/>
+                    <a:ln>
+                      <a:noFill/>
+                    </a:ln>
+                  </pic:spPr>
+                </pic:pic>
+              </a:graphicData>
+            </a:graphic>
+          </wp:inline>
+        </w:drawing>
       </w:r>
     </w:p>
     <w:p>
@@ -1065,12 +473,25 @@
         <w:rPr>
           <w:rFonts w:cstheme="minorHAnsi"/>
         </w:rPr>
-        <w:lastRenderedPageBreak/>
-        <w:pict>
-          <v:shape id="_x0000_i1027" type="#_x0000_t75" style="width:312pt;height:297.75pt">
-            <v:imagedata r:id="rId8" o:title="freq_mutualfund"/>
-          </v:shape>
-        </w:pict>
+        <w:t>Figure 3.2</w:t>
+      </w:r>
+      <w:r>
+        <w:rPr>
+          <w:rFonts w:cstheme="minorHAnsi"/>
+        </w:rPr>
+        <w:t xml:space="preserve"> Box plot of </w:t>
+      </w:r>
+      <w:r>
+        <w:rPr>
+          <w:rFonts w:cstheme="minorHAnsi"/>
+        </w:rPr>
+        <w:t xml:space="preserve">Three Year </w:t>
+      </w:r>
+      <w:r>
+        <w:rPr>
+          <w:rFonts w:cstheme="minorHAnsi"/>
+        </w:rPr>
+        <w:t>Returns against Presence of Sales Charges</w:t>
       </w:r>
     </w:p>
     <w:p>
@@ -1083,8 +504,57 @@
       <w:r>
         <w:rPr>
           <w:rFonts w:cstheme="minorHAnsi"/>
-        </w:rPr>
-        <w:t>Figure 3.2 Frequency distribution tables for the Type, Risk and Fees variables.</w:t>
+          <w:noProof/>
+          <w:lang w:val="en-GB"/>
+        </w:rPr>
+        <w:drawing>
+          <wp:inline distT="0" distB="0" distL="0" distR="0" wp14:anchorId="2472CD25" wp14:editId="33A44928">
+            <wp:extent cx="3526046" cy="2745740"/>
+            <wp:effectExtent l="0" t="0" r="5080" b="0"/>
+            <wp:docPr id="6" name="Picture 6" descr="images/five_year.png"/>
+            <wp:cNvGraphicFramePr>
+              <a:graphicFrameLocks xmlns:a="http://schemas.openxmlformats.org/drawingml/2006/main" noChangeAspect="1"/>
+            </wp:cNvGraphicFramePr>
+            <a:graphic xmlns:a="http://schemas.openxmlformats.org/drawingml/2006/main">
+              <a:graphicData uri="http://schemas.openxmlformats.org/drawingml/2006/picture">
+                <pic:pic xmlns:pic="http://schemas.openxmlformats.org/drawingml/2006/picture">
+                  <pic:nvPicPr>
+                    <pic:cNvPr id="0" name="Picture 14" descr="images/five_year.png"/>
+                    <pic:cNvPicPr>
+                      <a:picLocks noChangeAspect="1" noChangeArrowheads="1"/>
+                    </pic:cNvPicPr>
+                  </pic:nvPicPr>
+                  <pic:blipFill>
+                    <a:blip r:embed="rId7">
+                      <a:extLst>
+                        <a:ext uri="{28A0092B-C50C-407E-A947-70E740481C1C}">
+                          <a14:useLocalDpi xmlns:a14="http://schemas.microsoft.com/office/drawing/2010/main" val="0"/>
+                        </a:ext>
+                      </a:extLst>
+                    </a:blip>
+                    <a:srcRect/>
+                    <a:stretch>
+                      <a:fillRect/>
+                    </a:stretch>
+                  </pic:blipFill>
+                  <pic:spPr bwMode="auto">
+                    <a:xfrm>
+                      <a:off x="0" y="0"/>
+                      <a:ext cx="3540866" cy="2757281"/>
+                    </a:xfrm>
+                    <a:prstGeom prst="rect">
+                      <a:avLst/>
+                    </a:prstGeom>
+                    <a:noFill/>
+                    <a:ln>
+                      <a:noFill/>
+                    </a:ln>
+                  </pic:spPr>
+                </pic:pic>
+              </a:graphicData>
+            </a:graphic>
+          </wp:inline>
+        </w:drawing>
       </w:r>
     </w:p>
     <w:p>
@@ -1094,6 +564,44 @@
           <w:rFonts w:cstheme="minorHAnsi"/>
         </w:rPr>
       </w:pPr>
+      <w:r>
+        <w:rPr>
+          <w:rFonts w:cstheme="minorHAnsi"/>
+        </w:rPr>
+        <w:t>Figure 3.3</w:t>
+      </w:r>
+      <w:r>
+        <w:rPr>
+          <w:rFonts w:cstheme="minorHAnsi"/>
+        </w:rPr>
+        <w:t xml:space="preserve"> Box plot of </w:t>
+      </w:r>
+      <w:r>
+        <w:rPr>
+          <w:rFonts w:cstheme="minorHAnsi"/>
+        </w:rPr>
+        <w:t>Five</w:t>
+      </w:r>
+      <w:r>
+        <w:rPr>
+          <w:rFonts w:cstheme="minorHAnsi"/>
+        </w:rPr>
+        <w:t xml:space="preserve"> Year Returns against Presence of Sales Charges</w:t>
+      </w:r>
+    </w:p>
+    <w:p>
+      <w:pPr>
+        <w:jc w:val="both"/>
+        <w:rPr>
+          <w:rFonts w:cstheme="minorHAnsi"/>
+        </w:rPr>
+      </w:pPr>
+      <w:r>
+        <w:rPr>
+          <w:rFonts w:cstheme="minorHAnsi"/>
+        </w:rPr>
+        <w:t>Based on the box plots above, it can be shown that the means between having or not having sales charges against different returns are different. However, further tests need to be done to ensure the claim in which the means are different are valid. This test will be discussed in the next section.</w:t>
+      </w:r>
     </w:p>
     <w:p>
       <w:pPr>
@@ -1113,28 +621,36 @@
         <w:t>Discussion of Statistic Analysis Method Used</w:t>
       </w:r>
     </w:p>
-    <w:p/>
     <w:p>
       <w:pPr>
         <w:jc w:val="both"/>
       </w:pPr>
-      <w:r>
-        <w:t>One-way ANOVA was used for the analysis.</w:t>
-      </w:r>
     </w:p>
     <w:p>
       <w:pPr>
         <w:jc w:val="both"/>
       </w:pPr>
       <w:r>
-        <w:t>For the variables</w:t>
-      </w:r>
-      <w:r>
-        <w:t xml:space="preserve"> to</w:t>
-      </w:r>
-      <w:r>
-        <w:t xml:space="preserve"> be analysed via one-way ANOVA, the numerical variables, namely, the 2001 Returns, Three-Year Returns and Five-Year Returns must fulfil the following conditions explained in the sections below.</w:t>
-      </w:r>
+        <w:t xml:space="preserve">A </w:t>
+      </w:r>
+      <w:r>
+        <w:t>T-test is used for this experiment.</w:t>
+      </w:r>
+    </w:p>
+    <w:p>
+      <w:pPr>
+        <w:jc w:val="both"/>
+      </w:pPr>
+    </w:p>
+    <w:p>
+      <w:pPr>
+        <w:jc w:val="both"/>
+      </w:pPr>
+    </w:p>
+    <w:p>
+      <w:pPr>
+        <w:jc w:val="both"/>
+      </w:pPr>
     </w:p>
     <w:p>
       <w:pPr>
@@ -1145,6 +661,168 @@
         </w:numPr>
       </w:pPr>
       <w:r>
+        <w:lastRenderedPageBreak/>
+        <w:t>Hypothesis Setup</w:t>
+      </w:r>
+    </w:p>
+    <w:p/>
+    <w:p>
+      <w:pPr>
+        <w:jc w:val="both"/>
+      </w:pPr>
+      <w:r>
+        <w:t>The hypotheses are set up as such:</w:t>
+      </w:r>
+    </w:p>
+    <w:p>
+      <w:pPr>
+        <w:jc w:val="both"/>
+      </w:pPr>
+      <w:r>
+        <w:rPr>
+          <w:b/>
+        </w:rPr>
+        <w:t>Null Hypothes</w:t>
+      </w:r>
+      <w:r>
+        <w:rPr>
+          <w:b/>
+        </w:rPr>
+        <w:t>is:</w:t>
+      </w:r>
+      <w:r>
+        <w:t xml:space="preserve"> The means between having sales charges and no sales charges </w:t>
+      </w:r>
+      <w:r>
+        <w:t>have no significant difference between each other.</w:t>
+      </w:r>
+    </w:p>
+    <w:p>
+      <w:pPr>
+        <w:jc w:val="both"/>
+      </w:pPr>
+      <w:r>
+        <w:rPr>
+          <w:b/>
+        </w:rPr>
+        <w:t>Alternative Hypothesis:</w:t>
+      </w:r>
+      <w:r>
+        <w:t xml:space="preserve"> There is a significant difference </w:t>
+      </w:r>
+      <w:r>
+        <w:t>between the means of having sales charges and no sales charges.</w:t>
+      </w:r>
+    </w:p>
+    <w:p>
+      <w:pPr>
+        <w:jc w:val="both"/>
+      </w:pPr>
+    </w:p>
+    <w:p>
+      <w:pPr>
+        <w:pStyle w:val="Heading3"/>
+        <w:numPr>
+          <w:ilvl w:val="1"/>
+          <w:numId w:val="2"/>
+        </w:numPr>
+      </w:pPr>
+      <w:r>
+        <w:t>Assumptions Made</w:t>
+      </w:r>
+    </w:p>
+    <w:p>
+      <w:pPr>
+        <w:jc w:val="both"/>
+      </w:pPr>
+    </w:p>
+    <w:p>
+      <w:pPr>
+        <w:jc w:val="both"/>
+      </w:pPr>
+      <w:r>
+        <w:t>For the T-test to be valid</w:t>
+      </w:r>
+      <w:r>
+        <w:t>, the following assumptions are explained below.</w:t>
+      </w:r>
+    </w:p>
+    <w:p>
+      <w:pPr>
+        <w:jc w:val="both"/>
+      </w:pPr>
+    </w:p>
+    <w:p>
+      <w:pPr>
+        <w:pStyle w:val="Heading4"/>
+      </w:pPr>
+      <w:r>
+        <w:t xml:space="preserve">Continuous Dependent Variable </w:t>
+      </w:r>
+    </w:p>
+    <w:p/>
+    <w:p>
+      <w:pPr>
+        <w:jc w:val="both"/>
+      </w:pPr>
+      <w:r>
+        <w:t xml:space="preserve">Since the 2001 Returns, Three-Year Returns, Five-Year </w:t>
+      </w:r>
+      <w:r>
+        <w:t>Returns are all measured</w:t>
+      </w:r>
+      <w:r>
+        <w:t xml:space="preserve"> variables, all three of them can be considered as continuous variables.</w:t>
+      </w:r>
+    </w:p>
+    <w:p/>
+    <w:p>
+      <w:pPr>
+        <w:pStyle w:val="Heading4"/>
+      </w:pPr>
+      <w:r>
+        <w:t>Bivariate Independent</w:t>
+      </w:r>
+      <w:r>
+        <w:t xml:space="preserve"> Variable </w:t>
+      </w:r>
+    </w:p>
+    <w:p/>
+    <w:p>
+      <w:pPr>
+        <w:jc w:val="both"/>
+      </w:pPr>
+      <w:r>
+        <w:t xml:space="preserve">Since </w:t>
+      </w:r>
+      <w:r>
+        <w:t xml:space="preserve">the independent variable, </w:t>
+      </w:r>
+      <w:r>
+        <w:rPr>
+          <w:i/>
+        </w:rPr>
+        <w:t>fees</w:t>
+      </w:r>
+      <w:r>
+        <w:t xml:space="preserve">, has exactly two categories (No and Yes), </w:t>
+      </w:r>
+      <w:r>
+        <w:rPr>
+          <w:i/>
+        </w:rPr>
+        <w:t>fees</w:t>
+      </w:r>
+      <w:r>
+        <w:t xml:space="preserve"> is said to be bivariate.</w:t>
+      </w:r>
+    </w:p>
+    <w:p/>
+    <w:p>
+      <w:pPr>
+        <w:pStyle w:val="Heading4"/>
+      </w:pPr>
+      <w:r>
         <w:t>Normality of Variables</w:t>
       </w:r>
     </w:p>
@@ -1154,7 +832,13 @@
         <w:t>The numerical variables must follo</w:t>
       </w:r>
       <w:r>
-        <w:t>w a normal distribution for the one-way ANOVA to be valid.</w:t>
+        <w:t xml:space="preserve">w a normal distribution for the </w:t>
+      </w:r>
+      <w:r>
+        <w:t xml:space="preserve">T-test </w:t>
+      </w:r>
+      <w:r>
+        <w:t>to be valid.</w:t>
       </w:r>
     </w:p>
     <w:p>
@@ -1165,21 +849,17 @@
         <w:t xml:space="preserve">A Shapiro-Wilk test for normality was conducted on the variables. </w:t>
       </w:r>
       <w:r>
-        <w:t>The test was conducted at the 10% significance level.</w:t>
-      </w:r>
-      <w:r>
-        <w:t xml:space="preserve"> This means that any variable that produces a p-value smaller than 0.1 follows a normal distribution.</w:t>
-      </w:r>
-    </w:p>
-    <w:p>
-      <w:r>
-        <w:br w:type="page"/>
-      </w:r>
-    </w:p>
-    <w:p>
-      <w:pPr>
-        <w:jc w:val="both"/>
-      </w:pPr>
+        <w:t>The test was conducted at the 1</w:t>
+      </w:r>
+      <w:r>
+        <w:t>% significance level. This means that any variable that produces a p-value smaller than 0.</w:t>
+      </w:r>
+      <w:r>
+        <w:t>0</w:t>
+      </w:r>
+      <w:r>
+        <w:t>1 follows a normal distribution.</w:t>
+      </w:r>
     </w:p>
     <w:p>
       <w:r>
@@ -1298,6 +978,9 @@
         </w:tc>
       </w:tr>
       <w:tr>
+        <w:trPr>
+          <w:trHeight w:val="298"/>
+        </w:trPr>
         <w:tc>
           <w:tcPr>
             <w:tcW w:w="3005" w:type="dxa"/>
@@ -1391,41 +1074,69 @@
         <w:rPr>
           <w:rFonts w:cstheme="minorHAnsi"/>
         </w:rPr>
-        <w:t>Table 4</w:t>
-      </w:r>
-      <w:r>
-        <w:rPr>
-          <w:rFonts w:cstheme="minorHAnsi"/>
-        </w:rPr>
-        <w:t xml:space="preserve">.1 </w:t>
-      </w:r>
-      <w:r>
-        <w:rPr>
-          <w:rFonts w:cstheme="minorHAnsi"/>
-        </w:rPr>
-        <w:t>Shapiro-Wilk Test for Normality on numerical variables.</w:t>
-      </w:r>
-    </w:p>
-    <w:p>
-      <w:pPr>
-        <w:rPr>
-          <w:rFonts w:cstheme="minorHAnsi"/>
-        </w:rPr>
-      </w:pPr>
-      <w:r>
-        <w:rPr>
-          <w:rFonts w:cstheme="minorHAnsi"/>
-        </w:rPr>
-        <w:t>Based on the test results, all three variables follow a normal distribution.</w:t>
-      </w:r>
-    </w:p>
-    <w:p>
-      <w:pPr>
-        <w:pStyle w:val="Heading3"/>
-        <w:numPr>
-          <w:ilvl w:val="1"/>
-          <w:numId w:val="2"/>
-        </w:numPr>
+        <w:t>Table 4.1 Shapiro-Wilk Test for Normality on numerical variables.</w:t>
+      </w:r>
+    </w:p>
+    <w:p>
+      <w:pPr>
+        <w:jc w:val="both"/>
+        <w:rPr>
+          <w:rFonts w:cstheme="minorHAnsi"/>
+        </w:rPr>
+      </w:pPr>
+      <w:r>
+        <w:rPr>
+          <w:rFonts w:cstheme="minorHAnsi"/>
+        </w:rPr>
+        <w:t>Based on the test results</w:t>
+      </w:r>
+      <w:r>
+        <w:rPr>
+          <w:rFonts w:cstheme="minorHAnsi"/>
+        </w:rPr>
+        <w:t xml:space="preserve">, all </w:t>
+      </w:r>
+      <w:r>
+        <w:rPr>
+          <w:rFonts w:cstheme="minorHAnsi"/>
+        </w:rPr>
+        <w:t xml:space="preserve">test </w:t>
+      </w:r>
+      <w:r>
+        <w:rPr>
+          <w:rFonts w:cstheme="minorHAnsi"/>
+        </w:rPr>
+        <w:t>variables produced a p-value smaller than 0.01</w:t>
+      </w:r>
+      <w:r>
+        <w:rPr>
+          <w:rFonts w:cstheme="minorHAnsi"/>
+        </w:rPr>
+        <w:t>.</w:t>
+      </w:r>
+      <w:r>
+        <w:rPr>
+          <w:rFonts w:cstheme="minorHAnsi"/>
+        </w:rPr>
+        <w:t xml:space="preserve"> </w:t>
+      </w:r>
+      <w:r>
+        <w:rPr>
+          <w:rFonts w:cstheme="minorHAnsi"/>
+        </w:rPr>
+        <w:t>Therefore it can be said that the three variables follow a normal distribution.</w:t>
+      </w:r>
+    </w:p>
+    <w:p>
+      <w:pPr>
+        <w:rPr>
+          <w:rFonts w:cstheme="minorHAnsi"/>
+        </w:rPr>
+      </w:pPr>
+    </w:p>
+    <w:p>
+      <w:pPr>
+        <w:pStyle w:val="Heading4"/>
       </w:pPr>
       <w:r>
         <w:t>Equal Variances</w:t>
@@ -1433,13 +1144,19 @@
     </w:p>
     <w:p/>
     <w:p>
+      <w:pPr>
+        <w:jc w:val="both"/>
+      </w:pPr>
       <w:r>
         <w:t xml:space="preserve">The population variances must be equal across the numerical variables for the group levels. </w:t>
       </w:r>
     </w:p>
     <w:p>
-      <w:r>
-        <w:t>Bartlett</w:t>
+      <w:pPr>
+        <w:jc w:val="both"/>
+      </w:pPr>
+      <w:r>
+        <w:t>Levene</w:t>
       </w:r>
       <w:r>
         <w:t>’s Test for Equal Variances was used.</w:t>
@@ -1447,30 +1164,45 @@
       <w:r>
         <w:t xml:space="preserve"> The test is conducted at the 5% significance level.</w:t>
       </w:r>
-    </w:p>
-    <w:p>
-      <w:r>
-        <w:t>The results of the test are shown in the table below.</w:t>
-      </w:r>
+      <w:r>
+        <w:t xml:space="preserve"> The null hypothesis for the test states that variances between two variable pairs are equal.</w:t>
+      </w:r>
+    </w:p>
+    <w:p>
+      <w:pPr>
+        <w:jc w:val="both"/>
+      </w:pPr>
+      <w:r>
+        <w:t>The</w:t>
+      </w:r>
+      <w:r>
+        <w:t xml:space="preserve"> p-values obtained from</w:t>
+      </w:r>
+      <w:r>
+        <w:t xml:space="preserve"> the test are shown in the table below.</w:t>
+      </w:r>
+    </w:p>
+    <w:p>
+      <w:pPr>
+        <w:jc w:val="both"/>
+      </w:pPr>
     </w:p>
     <w:tbl>
       <w:tblPr>
         <w:tblStyle w:val="TableGrid"/>
         <w:tblW w:w="0" w:type="auto"/>
+        <w:jc w:val="center"/>
         <w:tblLook w:val="04A0" w:firstRow="1" w:lastRow="0" w:firstColumn="1" w:lastColumn="0" w:noHBand="0" w:noVBand="1"/>
       </w:tblPr>
       <w:tblGrid>
         <w:gridCol w:w="3005"/>
         <w:gridCol w:w="3005"/>
-        <w:gridCol w:w="3006"/>
+        <w:gridCol w:w="3005"/>
       </w:tblGrid>
       <w:tr>
-        <w:tc>
-          <w:tcPr>
-            <w:tcW w:w="3005" w:type="dxa"/>
-          </w:tcPr>
-          <w:p/>
-        </w:tc>
+        <w:trPr>
+          <w:jc w:val="center"/>
+        </w:trPr>
         <w:tc>
           <w:tcPr>
             <w:tcW w:w="3005" w:type="dxa"/>
@@ -1486,13 +1218,13 @@
               <w:rPr>
                 <w:b/>
               </w:rPr>
-              <w:t>Fees</w:t>
+              <w:t>Test Variable</w:t>
             </w:r>
           </w:p>
         </w:tc>
         <w:tc>
           <w:tcPr>
-            <w:tcW w:w="3006" w:type="dxa"/>
+            <w:tcW w:w="3005" w:type="dxa"/>
           </w:tcPr>
           <w:p>
             <w:pPr>
@@ -1505,19 +1237,17 @@
               <w:rPr>
                 <w:b/>
               </w:rPr>
-              <w:t>Type</w:t>
+              <w:t>p-Value</w:t>
             </w:r>
           </w:p>
         </w:tc>
-      </w:tr>
-      <w:tr>
         <w:tc>
           <w:tcPr>
             <w:tcW w:w="3005" w:type="dxa"/>
           </w:tcPr>
           <w:p>
             <w:pPr>
-              <w:jc w:val="right"/>
+              <w:jc w:val="center"/>
               <w:rPr>
                 <w:b/>
               </w:rPr>
@@ -1526,6 +1256,24 @@
               <w:rPr>
                 <w:b/>
               </w:rPr>
+              <w:t>Violation of Equal Variance Assumption</w:t>
+            </w:r>
+          </w:p>
+        </w:tc>
+      </w:tr>
+      <w:tr>
+        <w:trPr>
+          <w:jc w:val="center"/>
+        </w:trPr>
+        <w:tc>
+          <w:tcPr>
+            <w:tcW w:w="3005" w:type="dxa"/>
+          </w:tcPr>
+          <w:p>
+            <w:pPr>
+              <w:jc w:val="center"/>
+            </w:pPr>
+            <w:r>
               <w:t>2001 Returns</w:t>
             </w:r>
           </w:p>
@@ -1539,40 +1287,37 @@
               <w:jc w:val="center"/>
             </w:pPr>
             <w:r>
-              <w:t>0.0003516</w:t>
+              <w:t>2.51e-05</w:t>
             </w:r>
           </w:p>
         </w:tc>
         <w:tc>
           <w:tcPr>
-            <w:tcW w:w="3006" w:type="dxa"/>
+            <w:tcW w:w="3005" w:type="dxa"/>
           </w:tcPr>
           <w:p>
             <w:pPr>
               <w:jc w:val="center"/>
             </w:pPr>
             <w:r>
-              <w:t>3.44e-07</w:t>
+              <w:t>Yes</w:t>
             </w:r>
           </w:p>
         </w:tc>
       </w:tr>
       <w:tr>
+        <w:trPr>
+          <w:jc w:val="center"/>
+        </w:trPr>
         <w:tc>
           <w:tcPr>
             <w:tcW w:w="3005" w:type="dxa"/>
           </w:tcPr>
           <w:p>
             <w:pPr>
-              <w:jc w:val="right"/>
-              <w:rPr>
-                <w:b/>
-              </w:rPr>
+              <w:jc w:val="center"/>
             </w:pPr>
             <w:r>
-              <w:rPr>
-                <w:b/>
-              </w:rPr>
               <w:t>Three Year Returns</w:t>
             </w:r>
           </w:p>
@@ -1586,20 +1331,20 @@
               <w:jc w:val="center"/>
             </w:pPr>
             <w:r>
-              <w:t>0.5186</w:t>
+              <w:t>0.001966</w:t>
             </w:r>
           </w:p>
         </w:tc>
         <w:tc>
           <w:tcPr>
-            <w:tcW w:w="3006" w:type="dxa"/>
+            <w:tcW w:w="3005" w:type="dxa"/>
           </w:tcPr>
           <w:p>
             <w:pPr>
               <w:jc w:val="center"/>
             </w:pPr>
             <w:r>
-              <w:t>0.0001435</w:t>
+              <w:t>Yes</w:t>
             </w:r>
           </w:p>
         </w:tc>
@@ -1607,6 +1352,7 @@
       <w:tr>
         <w:trPr>
           <w:trHeight w:val="70"/>
+          <w:jc w:val="center"/>
         </w:trPr>
         <w:tc>
           <w:tcPr>
@@ -1614,15 +1360,9 @@
           </w:tcPr>
           <w:p>
             <w:pPr>
-              <w:jc w:val="right"/>
-              <w:rPr>
-                <w:b/>
-              </w:rPr>
+              <w:jc w:val="center"/>
             </w:pPr>
             <w:r>
-              <w:rPr>
-                <w:b/>
-              </w:rPr>
               <w:t>Five Year Returns</w:t>
             </w:r>
           </w:p>
@@ -1636,20 +1376,20 @@
               <w:jc w:val="center"/>
             </w:pPr>
             <w:r>
-              <w:t>0.5708</w:t>
+              <w:t>0.0004714</w:t>
             </w:r>
           </w:p>
         </w:tc>
         <w:tc>
           <w:tcPr>
-            <w:tcW w:w="3006" w:type="dxa"/>
+            <w:tcW w:w="3005" w:type="dxa"/>
           </w:tcPr>
           <w:p>
             <w:pPr>
               <w:jc w:val="center"/>
             </w:pPr>
             <w:r>
-              <w:t>0.0001447</w:t>
+              <w:t>Yes</w:t>
             </w:r>
           </w:p>
         </w:tc>
@@ -1684,39 +1424,24 @@
         <w:rPr>
           <w:rFonts w:cstheme="minorHAnsi"/>
         </w:rPr>
-        <w:t>Bartlett’s</w:t>
-      </w:r>
-      <w:r>
-        <w:rPr>
-          <w:rFonts w:cstheme="minorHAnsi"/>
-        </w:rPr>
-        <w:t xml:space="preserve"> Test </w:t>
-      </w:r>
-      <w:r>
-        <w:rPr>
-          <w:rFonts w:cstheme="minorHAnsi"/>
-        </w:rPr>
-        <w:t>for Equal Variances</w:t>
-      </w:r>
-      <w:r>
-        <w:rPr>
-          <w:rFonts w:cstheme="minorHAnsi"/>
-        </w:rPr>
-        <w:t>.</w:t>
-      </w:r>
-    </w:p>
-    <w:p/>
-    <w:p/>
-    <w:p>
-      <w:pPr>
-        <w:pStyle w:val="Heading3"/>
-        <w:numPr>
-          <w:ilvl w:val="1"/>
-          <w:numId w:val="2"/>
-        </w:numPr>
-      </w:pPr>
-      <w:r>
-        <w:t>Independence and Randomness of Variables</w:t>
+        <w:t>Levene</w:t>
+      </w:r>
+      <w:r>
+        <w:rPr>
+          <w:rFonts w:cstheme="minorHAnsi"/>
+        </w:rPr>
+        <w:t>’s Test for Equal Variances.</w:t>
+      </w:r>
+    </w:p>
+    <w:p>
+      <w:pPr>
+        <w:jc w:val="both"/>
+      </w:pPr>
+      <w:r>
+        <w:t>All</w:t>
+      </w:r>
+      <w:r>
+        <w:t xml:space="preserve"> test variables produced p-values less than 0.05, which means the null hypotheses for these variables are rejected at the 5% significance level, showing that there is evidence of unequal variances for each variable within the asset type groups. Therefore, Welch Correction must be used to test the variables.</w:t>
       </w:r>
     </w:p>
     <w:p/>
@@ -1732,36 +1457,40 @@
         <w:t>Interpretation of Test Results</w:t>
       </w:r>
     </w:p>
-    <w:p>
-      <w:bookmarkStart w:id="0" w:name="_GoBack"/>
-      <w:bookmarkEnd w:id="0"/>
-    </w:p>
-    <w:p>
-      <w:r>
-        <w:t>The one-way ANOVA test results are shown in the table below.</w:t>
+    <w:p/>
+    <w:p>
+      <w:r>
+        <w:t xml:space="preserve">The </w:t>
+      </w:r>
+      <w:r>
+        <w:t>T-</w:t>
+      </w:r>
+      <w:r>
+        <w:t>test results are shown in the table below.</w:t>
       </w:r>
     </w:p>
     <w:tbl>
       <w:tblPr>
         <w:tblStyle w:val="TableGrid"/>
         <w:tblW w:w="0" w:type="auto"/>
+        <w:jc w:val="center"/>
         <w:tblLook w:val="04A0" w:firstRow="1" w:lastRow="0" w:firstColumn="1" w:lastColumn="0" w:noHBand="0" w:noVBand="1"/>
       </w:tblPr>
       <w:tblGrid>
-        <w:gridCol w:w="3005"/>
-        <w:gridCol w:w="3005"/>
-        <w:gridCol w:w="3006"/>
+        <w:gridCol w:w="2324"/>
+        <w:gridCol w:w="2274"/>
+        <w:gridCol w:w="2069"/>
+        <w:gridCol w:w="2349"/>
       </w:tblGrid>
       <w:tr>
-        <w:tc>
-          <w:tcPr>
-            <w:tcW w:w="3005" w:type="dxa"/>
-          </w:tcPr>
-          <w:p/>
-        </w:tc>
-        <w:tc>
-          <w:tcPr>
-            <w:tcW w:w="3005" w:type="dxa"/>
+        <w:trPr>
+          <w:jc w:val="center"/>
+        </w:trPr>
+        <w:tc>
+          <w:tcPr>
+            <w:tcW w:w="2324" w:type="dxa"/>
+            <w:vMerge w:val="restart"/>
+            <w:vAlign w:val="center"/>
           </w:tcPr>
           <w:p>
             <w:pPr>
@@ -1774,13 +1503,14 @@
               <w:rPr>
                 <w:b/>
               </w:rPr>
-              <w:t>Fees</w:t>
+              <w:t>Test Variable</w:t>
             </w:r>
           </w:p>
         </w:tc>
         <w:tc>
           <w:tcPr>
-            <w:tcW w:w="3006" w:type="dxa"/>
+            <w:tcW w:w="4343" w:type="dxa"/>
+            <w:gridSpan w:val="2"/>
           </w:tcPr>
           <w:p>
             <w:pPr>
@@ -1793,19 +1523,19 @@
               <w:rPr>
                 <w:b/>
               </w:rPr>
-              <w:t>Type</w:t>
+              <w:t>Mean</w:t>
             </w:r>
           </w:p>
         </w:tc>
-      </w:tr>
-      <w:tr>
-        <w:tc>
-          <w:tcPr>
-            <w:tcW w:w="3005" w:type="dxa"/>
-          </w:tcPr>
-          <w:p>
-            <w:pPr>
-              <w:jc w:val="right"/>
+        <w:tc>
+          <w:tcPr>
+            <w:tcW w:w="2349" w:type="dxa"/>
+            <w:vMerge w:val="restart"/>
+            <w:vAlign w:val="center"/>
+          </w:tcPr>
+          <w:p>
+            <w:pPr>
+              <w:jc w:val="center"/>
               <w:rPr>
                 <w:b/>
               </w:rPr>
@@ -1814,55 +1544,36 @@
               <w:rPr>
                 <w:b/>
               </w:rPr>
-              <w:t>2001 Returns</w:t>
-            </w:r>
-          </w:p>
-        </w:tc>
-        <w:tc>
-          <w:tcPr>
-            <w:tcW w:w="3005" w:type="dxa"/>
-          </w:tcPr>
-          <w:p>
-            <w:pPr>
-              <w:jc w:val="center"/>
-            </w:pPr>
-            <w:proofErr w:type="gramStart"/>
-            <w:r>
-              <w:t>F(</w:t>
-            </w:r>
-            <w:proofErr w:type="gramEnd"/>
-            <w:r>
-              <w:t>1, 156) = 3.28, p = 0.0721</w:t>
-            </w:r>
-          </w:p>
-        </w:tc>
-        <w:tc>
-          <w:tcPr>
-            <w:tcW w:w="3006" w:type="dxa"/>
-          </w:tcPr>
-          <w:p>
-            <w:pPr>
-              <w:jc w:val="center"/>
-            </w:pPr>
-            <w:proofErr w:type="gramStart"/>
-            <w:r>
-              <w:t>F(</w:t>
-            </w:r>
-            <w:proofErr w:type="gramEnd"/>
-            <w:r>
-              <w:t>2, 155) = 12.57, p = 8.75e-06</w:t>
+              <w:t>p-Value</w:t>
             </w:r>
           </w:p>
         </w:tc>
       </w:tr>
       <w:tr>
-        <w:tc>
-          <w:tcPr>
-            <w:tcW w:w="3005" w:type="dxa"/>
-          </w:tcPr>
-          <w:p>
-            <w:pPr>
-              <w:jc w:val="right"/>
+        <w:trPr>
+          <w:jc w:val="center"/>
+        </w:trPr>
+        <w:tc>
+          <w:tcPr>
+            <w:tcW w:w="2324" w:type="dxa"/>
+            <w:vMerge/>
+          </w:tcPr>
+          <w:p>
+            <w:pPr>
+              <w:jc w:val="center"/>
+              <w:rPr>
+                <w:b/>
+              </w:rPr>
+            </w:pPr>
+          </w:p>
+        </w:tc>
+        <w:tc>
+          <w:tcPr>
+            <w:tcW w:w="2274" w:type="dxa"/>
+          </w:tcPr>
+          <w:p>
+            <w:pPr>
+              <w:jc w:val="center"/>
               <w:rPr>
                 <w:b/>
               </w:rPr>
@@ -1871,58 +1582,164 @@
               <w:rPr>
                 <w:b/>
               </w:rPr>
+              <w:t>No</w:t>
+            </w:r>
+          </w:p>
+        </w:tc>
+        <w:tc>
+          <w:tcPr>
+            <w:tcW w:w="2069" w:type="dxa"/>
+          </w:tcPr>
+          <w:p>
+            <w:pPr>
+              <w:jc w:val="center"/>
+              <w:rPr>
+                <w:rFonts w:hint="eastAsia"/>
+                <w:b/>
+                <w:lang w:eastAsia="ja-JP"/>
+              </w:rPr>
+            </w:pPr>
+            <w:r>
+              <w:rPr>
+                <w:b/>
+              </w:rPr>
+              <w:t>Yes</w:t>
+            </w:r>
+          </w:p>
+        </w:tc>
+        <w:tc>
+          <w:tcPr>
+            <w:tcW w:w="2349" w:type="dxa"/>
+            <w:vMerge/>
+          </w:tcPr>
+          <w:p>
+            <w:pPr>
+              <w:jc w:val="center"/>
+              <w:rPr>
+                <w:b/>
+              </w:rPr>
+            </w:pPr>
+          </w:p>
+        </w:tc>
+      </w:tr>
+      <w:tr>
+        <w:trPr>
+          <w:jc w:val="center"/>
+        </w:trPr>
+        <w:tc>
+          <w:tcPr>
+            <w:tcW w:w="2324" w:type="dxa"/>
+          </w:tcPr>
+          <w:p>
+            <w:pPr>
+              <w:jc w:val="center"/>
+            </w:pPr>
+            <w:r>
+              <w:t>2001 Returns</w:t>
+            </w:r>
+          </w:p>
+        </w:tc>
+        <w:tc>
+          <w:tcPr>
+            <w:tcW w:w="2274" w:type="dxa"/>
+          </w:tcPr>
+          <w:p>
+            <w:pPr>
+              <w:jc w:val="center"/>
+              <w:rPr>
+                <w:rFonts w:hint="eastAsia"/>
+                <w:lang w:val="en-US" w:eastAsia="ja-JP"/>
+              </w:rPr>
+            </w:pPr>
+            <w:r>
+              <w:rPr>
+                <w:rFonts w:ascii="Calibri" w:eastAsia="Calibri" w:hAnsi="Calibri" w:cs="Calibri"/>
+                <w:lang w:val="en-US" w:eastAsia="ja-JP"/>
+              </w:rPr>
+              <w:t>-17.60</w:t>
+            </w:r>
+          </w:p>
+        </w:tc>
+        <w:tc>
+          <w:tcPr>
+            <w:tcW w:w="2069" w:type="dxa"/>
+          </w:tcPr>
+          <w:p>
+            <w:pPr>
+              <w:jc w:val="center"/>
+            </w:pPr>
+            <w:r>
+              <w:t>-21.21</w:t>
+            </w:r>
+          </w:p>
+        </w:tc>
+        <w:tc>
+          <w:tcPr>
+            <w:tcW w:w="2349" w:type="dxa"/>
+          </w:tcPr>
+          <w:p>
+            <w:pPr>
+              <w:jc w:val="center"/>
+            </w:pPr>
+            <w:r>
+              <w:t>0.004329</w:t>
+            </w:r>
+          </w:p>
+        </w:tc>
+      </w:tr>
+      <w:tr>
+        <w:trPr>
+          <w:jc w:val="center"/>
+        </w:trPr>
+        <w:tc>
+          <w:tcPr>
+            <w:tcW w:w="2324" w:type="dxa"/>
+          </w:tcPr>
+          <w:p>
+            <w:pPr>
+              <w:jc w:val="center"/>
+            </w:pPr>
+            <w:r>
               <w:t>Three Year Returns</w:t>
             </w:r>
           </w:p>
         </w:tc>
         <w:tc>
           <w:tcPr>
-            <w:tcW w:w="3005" w:type="dxa"/>
-          </w:tcPr>
-          <w:p>
-            <w:pPr>
-              <w:jc w:val="center"/>
-            </w:pPr>
-            <w:proofErr w:type="gramStart"/>
+            <w:tcW w:w="2274" w:type="dxa"/>
+          </w:tcPr>
+          <w:p>
+            <w:pPr>
+              <w:jc w:val="center"/>
+            </w:pPr>
             <w:r>
-              <w:t>F(</w:t>
+              <w:t>2.243</w:t>
             </w:r>
-            <w:proofErr w:type="gramEnd"/>
+          </w:p>
+        </w:tc>
+        <w:tc>
+          <w:tcPr>
+            <w:tcW w:w="2069" w:type="dxa"/>
+          </w:tcPr>
+          <w:p>
+            <w:pPr>
+              <w:jc w:val="center"/>
+            </w:pPr>
             <w:r>
-              <w:t xml:space="preserve">1, 156) </w:t>
+              <w:t>0.7930</w:t>
             </w:r>
+          </w:p>
+        </w:tc>
+        <w:tc>
+          <w:tcPr>
+            <w:tcW w:w="2349" w:type="dxa"/>
+          </w:tcPr>
+          <w:p>
+            <w:pPr>
+              <w:jc w:val="center"/>
+            </w:pPr>
             <w:r>
-              <w:t>= 1.179</w:t>
-            </w:r>
-            <w:r>
-              <w:t xml:space="preserve">, p = </w:t>
-            </w:r>
-            <w:r>
-              <w:t>0.279</w:t>
-            </w:r>
-          </w:p>
-        </w:tc>
-        <w:tc>
-          <w:tcPr>
-            <w:tcW w:w="3006" w:type="dxa"/>
-          </w:tcPr>
-          <w:p>
-            <w:pPr>
-              <w:jc w:val="center"/>
-            </w:pPr>
-            <w:proofErr w:type="gramStart"/>
-            <w:r>
-              <w:t>F(</w:t>
-            </w:r>
-            <w:proofErr w:type="gramEnd"/>
-            <w:r>
-              <w:t>2, 155) = 51.99</w:t>
-            </w:r>
-            <w:r>
-              <w:t xml:space="preserve">, p = </w:t>
-            </w:r>
-            <w:r>
-              <w:t>&lt;2e-16</w:t>
+              <w:t>0.2693</w:t>
             </w:r>
           </w:p>
         </w:tc>
@@ -1930,77 +1747,57 @@
       <w:tr>
         <w:trPr>
           <w:trHeight w:val="70"/>
+          <w:jc w:val="center"/>
         </w:trPr>
         <w:tc>
           <w:tcPr>
-            <w:tcW w:w="3005" w:type="dxa"/>
-          </w:tcPr>
-          <w:p>
-            <w:pPr>
-              <w:jc w:val="right"/>
-              <w:rPr>
-                <w:b/>
-              </w:rPr>
+            <w:tcW w:w="2324" w:type="dxa"/>
+          </w:tcPr>
+          <w:p>
+            <w:pPr>
+              <w:jc w:val="center"/>
             </w:pPr>
             <w:r>
-              <w:rPr>
-                <w:b/>
-              </w:rPr>
               <w:t>Five Year Returns</w:t>
             </w:r>
           </w:p>
         </w:tc>
         <w:tc>
           <w:tcPr>
-            <w:tcW w:w="3005" w:type="dxa"/>
-          </w:tcPr>
-          <w:p>
-            <w:pPr>
-              <w:jc w:val="center"/>
-            </w:pPr>
-            <w:proofErr w:type="gramStart"/>
+            <w:tcW w:w="2274" w:type="dxa"/>
+          </w:tcPr>
+          <w:p>
+            <w:pPr>
+              <w:jc w:val="center"/>
+            </w:pPr>
             <w:r>
-              <w:t>F(</w:t>
+              <w:t>10.55</w:t>
             </w:r>
-            <w:proofErr w:type="gramEnd"/>
+          </w:p>
+        </w:tc>
+        <w:tc>
+          <w:tcPr>
+            <w:tcW w:w="2069" w:type="dxa"/>
+          </w:tcPr>
+          <w:p>
+            <w:pPr>
+              <w:jc w:val="center"/>
+            </w:pPr>
             <w:r>
-              <w:t xml:space="preserve">1, 156) = </w:t>
+              <w:t>9.439</w:t>
             </w:r>
+          </w:p>
+        </w:tc>
+        <w:tc>
+          <w:tcPr>
+            <w:tcW w:w="2349" w:type="dxa"/>
+          </w:tcPr>
+          <w:p>
+            <w:pPr>
+              <w:jc w:val="center"/>
+            </w:pPr>
             <w:r>
-              <w:t>1.987</w:t>
-            </w:r>
-            <w:r>
-              <w:t xml:space="preserve">, p = </w:t>
-            </w:r>
-            <w:r>
-              <w:t>0.161</w:t>
-            </w:r>
-          </w:p>
-        </w:tc>
-        <w:tc>
-          <w:tcPr>
-            <w:tcW w:w="3006" w:type="dxa"/>
-          </w:tcPr>
-          <w:p>
-            <w:pPr>
-              <w:jc w:val="center"/>
-            </w:pPr>
-            <w:proofErr w:type="gramStart"/>
-            <w:r>
-              <w:t>F(</w:t>
-            </w:r>
-            <w:proofErr w:type="gramEnd"/>
-            <w:r>
-              <w:t xml:space="preserve">2, 155) = </w:t>
-            </w:r>
-            <w:r>
-              <w:t>3.496</w:t>
-            </w:r>
-            <w:r>
-              <w:t xml:space="preserve">, p = </w:t>
-            </w:r>
-            <w:r>
-              <w:t>0.0327</w:t>
+              <w:t>0.1694</w:t>
             </w:r>
           </w:p>
         </w:tc>
@@ -2023,22 +1820,93 @@
         <w:rPr>
           <w:rFonts w:cstheme="minorHAnsi"/>
         </w:rPr>
-        <w:t>5</w:t>
-      </w:r>
-      <w:r>
-        <w:rPr>
-          <w:rFonts w:cstheme="minorHAnsi"/>
-        </w:rPr>
-        <w:t xml:space="preserve"> </w:t>
-      </w:r>
-      <w:r>
-        <w:rPr>
-          <w:rFonts w:cstheme="minorHAnsi"/>
-        </w:rPr>
-        <w:t>One-way ANOVA test for Fees and Type against returns.</w:t>
-      </w:r>
-    </w:p>
-    <w:p/>
+        <w:t>5 T-</w:t>
+      </w:r>
+      <w:r>
+        <w:rPr>
+          <w:rFonts w:cstheme="minorHAnsi"/>
+        </w:rPr>
+        <w:t>test for Fees against returns.</w:t>
+      </w:r>
+    </w:p>
+    <w:p>
+      <w:pPr>
+        <w:jc w:val="both"/>
+      </w:pPr>
+      <w:r>
+        <w:t xml:space="preserve">Based on the results in Table 5, </w:t>
+      </w:r>
+      <w:r>
+        <w:t xml:space="preserve">the p-values generated for the different return categories against the </w:t>
+      </w:r>
+      <w:r>
+        <w:t>presence of sales charges</w:t>
+      </w:r>
+      <w:r>
+        <w:t xml:space="preserve"> all fall below 0.05. Therefore, </w:t>
+      </w:r>
+      <w:r>
+        <w:t xml:space="preserve">for each test variable paired with </w:t>
+      </w:r>
+      <w:r>
+        <w:t>presence of sales charges</w:t>
+      </w:r>
+      <w:r>
+        <w:t xml:space="preserve">, </w:t>
+      </w:r>
+      <w:r>
+        <w:t xml:space="preserve">the null hypothesis </w:t>
+      </w:r>
+      <w:r>
+        <w:t xml:space="preserve">is rejected. Therefore, it can be said that there is evidence that there </w:t>
+      </w:r>
+      <w:r>
+        <w:t>a significant different in the</w:t>
+      </w:r>
+      <w:bookmarkStart w:id="0" w:name="_GoBack"/>
+      <w:bookmarkEnd w:id="0"/>
+      <w:r>
+        <w:t xml:space="preserve"> means between each asset type for the 2001 Returns, Three Year Returns, Five Year Returns, Best Quarter and Worst Quarter.</w:t>
+      </w:r>
+    </w:p>
+    <w:p>
+      <w:pPr>
+        <w:jc w:val="both"/>
+      </w:pPr>
+    </w:p>
+    <w:p>
+      <w:pPr>
+        <w:jc w:val="both"/>
+      </w:pPr>
+    </w:p>
+    <w:p>
+      <w:pPr>
+        <w:jc w:val="both"/>
+      </w:pPr>
+    </w:p>
+    <w:p>
+      <w:pPr>
+        <w:jc w:val="both"/>
+      </w:pPr>
+    </w:p>
+    <w:p>
+      <w:pPr>
+        <w:pStyle w:val="Heading2"/>
+        <w:numPr>
+          <w:ilvl w:val="0"/>
+          <w:numId w:val="2"/>
+        </w:numPr>
+      </w:pPr>
+      <w:r>
+        <w:lastRenderedPageBreak/>
+        <w:t>Conclusion</w:t>
+      </w:r>
+    </w:p>
+    <w:p>
+      <w:pPr>
+        <w:jc w:val="both"/>
+      </w:pPr>
+    </w:p>
     <w:p/>
     <w:p>
       <w:pPr>
@@ -2060,8 +1928,148 @@
 </file>
 
 <file path=word/numbering.xml><?xml version="1.0" encoding="utf-8"?>
-<w:numbering xmlns:wpc="http://schemas.microsoft.com/office/word/2010/wordprocessingCanvas" xmlns:cx="http://schemas.microsoft.com/office/drawing/2014/chartex" xmlns:cx1="http://schemas.microsoft.com/office/drawing/2015/9/8/chartex" xmlns:cx2="http://schemas.microsoft.com/office/drawing/2015/10/21/chartex" xmlns:cx3="http://schemas.microsoft.com/office/drawing/2016/5/9/chartex" xmlns:cx4="http://schemas.microsoft.com/office/drawing/2016/5/10/chartex" xmlns:cx5="http://schemas.microsoft.com/office/drawing/2016/5/11/chartex" xmlns:mc="http://schemas.openxmlformats.org/markup-compatibility/2006" xmlns:o="urn:schemas-microsoft-com:office:office" xmlns:r="http://schemas.openxmlformats.org/officeDocument/2006/relationships" xmlns:m="http://schemas.openxmlformats.org/officeDocument/2006/math" xmlns:v="urn:schemas-microsoft-com:vml" xmlns:wp14="http://schemas.microsoft.com/office/word/2010/wordprocessingDrawing" xmlns:wp="http://schemas.openxmlformats.org/drawingml/2006/wordprocessingDrawing" xmlns:w10="urn:schemas-microsoft-com:office:word" xmlns:w="http://schemas.openxmlformats.org/wordprocessingml/2006/main" xmlns:w14="http://schemas.microsoft.com/office/word/2010/wordml" xmlns:w15="http://schemas.microsoft.com/office/word/2012/wordml" xmlns:w16se="http://schemas.microsoft.com/office/word/2015/wordml/symex" xmlns:wpg="http://schemas.microsoft.com/office/word/2010/wordprocessingGroup" xmlns:wpi="http://schemas.microsoft.com/office/word/2010/wordprocessingInk" xmlns:wne="http://schemas.microsoft.com/office/word/2006/wordml" xmlns:wps="http://schemas.microsoft.com/office/word/2010/wordprocessingShape" mc:Ignorable="w14 w15 w16se wp14">
-  <w:abstractNum w:abstractNumId="0" w15:restartNumberingAfterBreak="0">
+<w:numbering xmlns:wpc="http://schemas.microsoft.com/office/word/2010/wordprocessingCanvas" xmlns:mo="http://schemas.microsoft.com/office/mac/office/2008/main" xmlns:mc="http://schemas.openxmlformats.org/markup-compatibility/2006" xmlns:mv="urn:schemas-microsoft-com:mac:vml" xmlns:o="urn:schemas-microsoft-com:office:office" xmlns:r="http://schemas.openxmlformats.org/officeDocument/2006/relationships" xmlns:m="http://schemas.openxmlformats.org/officeDocument/2006/math" xmlns:v="urn:schemas-microsoft-com:vml" xmlns:wp14="http://schemas.microsoft.com/office/word/2010/wordprocessingDrawing" xmlns:wp="http://schemas.openxmlformats.org/drawingml/2006/wordprocessingDrawing" xmlns:w10="urn:schemas-microsoft-com:office:word" xmlns:w="http://schemas.openxmlformats.org/wordprocessingml/2006/main" xmlns:w14="http://schemas.microsoft.com/office/word/2010/wordml" xmlns:w15="http://schemas.microsoft.com/office/word/2012/wordml" xmlns:wpg="http://schemas.microsoft.com/office/word/2010/wordprocessingGroup" xmlns:wpi="http://schemas.microsoft.com/office/word/2010/wordprocessingInk" xmlns:wne="http://schemas.microsoft.com/office/word/2006/wordml" xmlns:wps="http://schemas.microsoft.com/office/word/2010/wordprocessingShape" mc:Ignorable="w14 w15 wp14">
+  <w:abstractNum w:abstractNumId="0">
+    <w:nsid w:val="FFFFFF1D"/>
+    <w:multiLevelType w:val="multilevel"/>
+    <w:tmpl w:val="BD946CBE"/>
+    <w:lvl w:ilvl="0">
+      <w:start w:val="1"/>
+      <w:numFmt w:val="bullet"/>
+      <w:lvlText w:val=""/>
+      <w:lvlJc w:val="left"/>
+      <w:pPr>
+        <w:tabs>
+          <w:tab w:val="num" w:pos="0"/>
+        </w:tabs>
+        <w:ind w:left="0" w:firstLine="0"/>
+      </w:pPr>
+      <w:rPr>
+        <w:rFonts w:ascii="Symbol" w:hAnsi="Symbol" w:hint="default"/>
+      </w:rPr>
+    </w:lvl>
+    <w:lvl w:ilvl="1">
+      <w:start w:val="1"/>
+      <w:numFmt w:val="bullet"/>
+      <w:lvlText w:val=""/>
+      <w:lvlJc w:val="left"/>
+      <w:pPr>
+        <w:tabs>
+          <w:tab w:val="num" w:pos="720"/>
+        </w:tabs>
+        <w:ind w:left="1080" w:hanging="360"/>
+      </w:pPr>
+      <w:rPr>
+        <w:rFonts w:ascii="Symbol" w:hAnsi="Symbol" w:hint="default"/>
+      </w:rPr>
+    </w:lvl>
+    <w:lvl w:ilvl="2">
+      <w:start w:val="1"/>
+      <w:numFmt w:val="bullet"/>
+      <w:lvlText w:val="o"/>
+      <w:lvlJc w:val="left"/>
+      <w:pPr>
+        <w:tabs>
+          <w:tab w:val="num" w:pos="1440"/>
+        </w:tabs>
+        <w:ind w:left="1800" w:hanging="360"/>
+      </w:pPr>
+      <w:rPr>
+        <w:rFonts w:ascii="Courier New" w:hAnsi="Courier New" w:cs="Courier New" w:hint="default"/>
+      </w:rPr>
+    </w:lvl>
+    <w:lvl w:ilvl="3">
+      <w:start w:val="1"/>
+      <w:numFmt w:val="bullet"/>
+      <w:lvlText w:val=""/>
+      <w:lvlJc w:val="left"/>
+      <w:pPr>
+        <w:tabs>
+          <w:tab w:val="num" w:pos="2160"/>
+        </w:tabs>
+        <w:ind w:left="2520" w:hanging="360"/>
+      </w:pPr>
+      <w:rPr>
+        <w:rFonts w:ascii="Wingdings" w:hAnsi="Wingdings" w:hint="default"/>
+      </w:rPr>
+    </w:lvl>
+    <w:lvl w:ilvl="4">
+      <w:start w:val="1"/>
+      <w:numFmt w:val="bullet"/>
+      <w:lvlText w:val=""/>
+      <w:lvlJc w:val="left"/>
+      <w:pPr>
+        <w:tabs>
+          <w:tab w:val="num" w:pos="2880"/>
+        </w:tabs>
+        <w:ind w:left="3240" w:hanging="360"/>
+      </w:pPr>
+      <w:rPr>
+        <w:rFonts w:ascii="Wingdings" w:hAnsi="Wingdings" w:hint="default"/>
+      </w:rPr>
+    </w:lvl>
+    <w:lvl w:ilvl="5">
+      <w:start w:val="1"/>
+      <w:numFmt w:val="bullet"/>
+      <w:lvlText w:val=""/>
+      <w:lvlJc w:val="left"/>
+      <w:pPr>
+        <w:tabs>
+          <w:tab w:val="num" w:pos="3600"/>
+        </w:tabs>
+        <w:ind w:left="3960" w:hanging="360"/>
+      </w:pPr>
+      <w:rPr>
+        <w:rFonts w:ascii="Symbol" w:hAnsi="Symbol" w:hint="default"/>
+      </w:rPr>
+    </w:lvl>
+    <w:lvl w:ilvl="6">
+      <w:start w:val="1"/>
+      <w:numFmt w:val="bullet"/>
+      <w:lvlText w:val="o"/>
+      <w:lvlJc w:val="left"/>
+      <w:pPr>
+        <w:tabs>
+          <w:tab w:val="num" w:pos="4320"/>
+        </w:tabs>
+        <w:ind w:left="4680" w:hanging="360"/>
+      </w:pPr>
+      <w:rPr>
+        <w:rFonts w:ascii="Courier New" w:hAnsi="Courier New" w:cs="Courier New" w:hint="default"/>
+      </w:rPr>
+    </w:lvl>
+    <w:lvl w:ilvl="7">
+      <w:start w:val="1"/>
+      <w:numFmt w:val="bullet"/>
+      <w:lvlText w:val=""/>
+      <w:lvlJc w:val="left"/>
+      <w:pPr>
+        <w:tabs>
+          <w:tab w:val="num" w:pos="5040"/>
+        </w:tabs>
+        <w:ind w:left="5400" w:hanging="360"/>
+      </w:pPr>
+      <w:rPr>
+        <w:rFonts w:ascii="Wingdings" w:hAnsi="Wingdings" w:hint="default"/>
+      </w:rPr>
+    </w:lvl>
+    <w:lvl w:ilvl="8">
+      <w:start w:val="1"/>
+      <w:numFmt w:val="bullet"/>
+      <w:lvlText w:val=""/>
+      <w:lvlJc w:val="left"/>
+      <w:pPr>
+        <w:tabs>
+          <w:tab w:val="num" w:pos="5760"/>
+        </w:tabs>
+        <w:ind w:left="6120" w:hanging="360"/>
+      </w:pPr>
+      <w:rPr>
+        <w:rFonts w:ascii="Wingdings" w:hAnsi="Wingdings" w:hint="default"/>
+      </w:rPr>
+    </w:lvl>
+  </w:abstractNum>
+  <w:abstractNum w:abstractNumId="1">
     <w:nsid w:val="028F6501"/>
     <w:multiLevelType w:val="multilevel"/>
     <w:tmpl w:val="4A8655E4"/>
@@ -2178,7 +2186,128 @@
       </w:pPr>
     </w:lvl>
   </w:abstractNum>
-  <w:abstractNum w:abstractNumId="1" w15:restartNumberingAfterBreak="0">
+  <w:abstractNum w:abstractNumId="2">
+    <w:nsid w:val="14E12E0E"/>
+    <w:multiLevelType w:val="multilevel"/>
+    <w:tmpl w:val="6E5A0F80"/>
+    <w:lvl w:ilvl="0">
+      <w:start w:val="1"/>
+      <w:numFmt w:val="decimal"/>
+      <w:lvlText w:val="%1."/>
+      <w:lvlJc w:val="left"/>
+      <w:pPr>
+        <w:ind w:left="720" w:hanging="360"/>
+      </w:pPr>
+      <w:rPr>
+        <w:rFonts w:hint="default"/>
+      </w:rPr>
+    </w:lvl>
+    <w:lvl w:ilvl="1">
+      <w:start w:val="1"/>
+      <w:numFmt w:val="decimal"/>
+      <w:isLgl/>
+      <w:lvlText w:val="%1.%2"/>
+      <w:lvlJc w:val="left"/>
+      <w:pPr>
+        <w:ind w:left="720" w:hanging="360"/>
+      </w:pPr>
+      <w:rPr>
+        <w:rFonts w:hint="default"/>
+      </w:rPr>
+    </w:lvl>
+    <w:lvl w:ilvl="2">
+      <w:start w:val="1"/>
+      <w:numFmt w:val="decimal"/>
+      <w:isLgl/>
+      <w:lvlText w:val="%1.%2.%3"/>
+      <w:lvlJc w:val="left"/>
+      <w:pPr>
+        <w:ind w:left="1080" w:hanging="720"/>
+      </w:pPr>
+      <w:rPr>
+        <w:rFonts w:hint="default"/>
+      </w:rPr>
+    </w:lvl>
+    <w:lvl w:ilvl="3">
+      <w:start w:val="1"/>
+      <w:numFmt w:val="decimal"/>
+      <w:isLgl/>
+      <w:lvlText w:val="%1.%2.%3.%4"/>
+      <w:lvlJc w:val="left"/>
+      <w:pPr>
+        <w:ind w:left="1080" w:hanging="720"/>
+      </w:pPr>
+      <w:rPr>
+        <w:rFonts w:hint="default"/>
+      </w:rPr>
+    </w:lvl>
+    <w:lvl w:ilvl="4">
+      <w:start w:val="1"/>
+      <w:numFmt w:val="decimal"/>
+      <w:isLgl/>
+      <w:lvlText w:val="%1.%2.%3.%4.%5"/>
+      <w:lvlJc w:val="left"/>
+      <w:pPr>
+        <w:ind w:left="1440" w:hanging="1080"/>
+      </w:pPr>
+      <w:rPr>
+        <w:rFonts w:hint="default"/>
+      </w:rPr>
+    </w:lvl>
+    <w:lvl w:ilvl="5">
+      <w:start w:val="1"/>
+      <w:numFmt w:val="decimal"/>
+      <w:isLgl/>
+      <w:lvlText w:val="%1.%2.%3.%4.%5.%6"/>
+      <w:lvlJc w:val="left"/>
+      <w:pPr>
+        <w:ind w:left="1440" w:hanging="1080"/>
+      </w:pPr>
+      <w:rPr>
+        <w:rFonts w:hint="default"/>
+      </w:rPr>
+    </w:lvl>
+    <w:lvl w:ilvl="6">
+      <w:start w:val="1"/>
+      <w:numFmt w:val="decimal"/>
+      <w:isLgl/>
+      <w:lvlText w:val="%1.%2.%3.%4.%5.%6.%7"/>
+      <w:lvlJc w:val="left"/>
+      <w:pPr>
+        <w:ind w:left="1800" w:hanging="1440"/>
+      </w:pPr>
+      <w:rPr>
+        <w:rFonts w:hint="default"/>
+      </w:rPr>
+    </w:lvl>
+    <w:lvl w:ilvl="7">
+      <w:start w:val="1"/>
+      <w:numFmt w:val="decimal"/>
+      <w:isLgl/>
+      <w:lvlText w:val="%1.%2.%3.%4.%5.%6.%7.%8"/>
+      <w:lvlJc w:val="left"/>
+      <w:pPr>
+        <w:ind w:left="1800" w:hanging="1440"/>
+      </w:pPr>
+      <w:rPr>
+        <w:rFonts w:hint="default"/>
+      </w:rPr>
+    </w:lvl>
+    <w:lvl w:ilvl="8">
+      <w:start w:val="1"/>
+      <w:numFmt w:val="decimal"/>
+      <w:isLgl/>
+      <w:lvlText w:val="%1.%2.%3.%4.%5.%6.%7.%8.%9"/>
+      <w:lvlJc w:val="left"/>
+      <w:pPr>
+        <w:ind w:left="1800" w:hanging="1440"/>
+      </w:pPr>
+      <w:rPr>
+        <w:rFonts w:hint="default"/>
+      </w:rPr>
+    </w:lvl>
+  </w:abstractNum>
+  <w:abstractNum w:abstractNumId="3">
     <w:nsid w:val="1626542B"/>
     <w:multiLevelType w:val="multilevel"/>
     <w:tmpl w:val="6E5A0F80"/>
@@ -2299,7 +2428,7 @@
       </w:rPr>
     </w:lvl>
   </w:abstractNum>
-  <w:abstractNum w:abstractNumId="2" w15:restartNumberingAfterBreak="0">
+  <w:abstractNum w:abstractNumId="4">
     <w:nsid w:val="2B0508F8"/>
     <w:multiLevelType w:val="multilevel"/>
     <w:tmpl w:val="6E5A0F80"/>
@@ -2420,7 +2549,7 @@
       </w:rPr>
     </w:lvl>
   </w:abstractNum>
-  <w:abstractNum w:abstractNumId="3" w15:restartNumberingAfterBreak="0">
+  <w:abstractNum w:abstractNumId="5">
     <w:nsid w:val="383D46B0"/>
     <w:multiLevelType w:val="multilevel"/>
     <w:tmpl w:val="6E5A0F80"/>
@@ -2541,7 +2670,96 @@
       </w:rPr>
     </w:lvl>
   </w:abstractNum>
-  <w:abstractNum w:abstractNumId="4" w15:restartNumberingAfterBreak="0">
+  <w:abstractNum w:abstractNumId="6">
+    <w:nsid w:val="500B6D34"/>
+    <w:multiLevelType w:val="hybridMultilevel"/>
+    <w:tmpl w:val="D16E163A"/>
+    <w:lvl w:ilvl="0" w:tplc="D244169C">
+      <w:start w:val="1"/>
+      <w:numFmt w:val="decimal"/>
+      <w:lvlText w:val="%1."/>
+      <w:lvlJc w:val="left"/>
+      <w:pPr>
+        <w:ind w:left="720" w:hanging="360"/>
+      </w:pPr>
+      <w:rPr>
+        <w:rFonts w:cstheme="minorBidi" w:hint="default"/>
+      </w:rPr>
+    </w:lvl>
+    <w:lvl w:ilvl="1" w:tplc="08090019" w:tentative="1">
+      <w:start w:val="1"/>
+      <w:numFmt w:val="lowerLetter"/>
+      <w:lvlText w:val="%2."/>
+      <w:lvlJc w:val="left"/>
+      <w:pPr>
+        <w:ind w:left="1440" w:hanging="360"/>
+      </w:pPr>
+    </w:lvl>
+    <w:lvl w:ilvl="2" w:tplc="0809001B" w:tentative="1">
+      <w:start w:val="1"/>
+      <w:numFmt w:val="lowerRoman"/>
+      <w:lvlText w:val="%3."/>
+      <w:lvlJc w:val="right"/>
+      <w:pPr>
+        <w:ind w:left="2160" w:hanging="180"/>
+      </w:pPr>
+    </w:lvl>
+    <w:lvl w:ilvl="3" w:tplc="0809000F" w:tentative="1">
+      <w:start w:val="1"/>
+      <w:numFmt w:val="decimal"/>
+      <w:lvlText w:val="%4."/>
+      <w:lvlJc w:val="left"/>
+      <w:pPr>
+        <w:ind w:left="2880" w:hanging="360"/>
+      </w:pPr>
+    </w:lvl>
+    <w:lvl w:ilvl="4" w:tplc="08090019" w:tentative="1">
+      <w:start w:val="1"/>
+      <w:numFmt w:val="lowerLetter"/>
+      <w:lvlText w:val="%5."/>
+      <w:lvlJc w:val="left"/>
+      <w:pPr>
+        <w:ind w:left="3600" w:hanging="360"/>
+      </w:pPr>
+    </w:lvl>
+    <w:lvl w:ilvl="5" w:tplc="0809001B" w:tentative="1">
+      <w:start w:val="1"/>
+      <w:numFmt w:val="lowerRoman"/>
+      <w:lvlText w:val="%6."/>
+      <w:lvlJc w:val="right"/>
+      <w:pPr>
+        <w:ind w:left="4320" w:hanging="180"/>
+      </w:pPr>
+    </w:lvl>
+    <w:lvl w:ilvl="6" w:tplc="0809000F" w:tentative="1">
+      <w:start w:val="1"/>
+      <w:numFmt w:val="decimal"/>
+      <w:lvlText w:val="%7."/>
+      <w:lvlJc w:val="left"/>
+      <w:pPr>
+        <w:ind w:left="5040" w:hanging="360"/>
+      </w:pPr>
+    </w:lvl>
+    <w:lvl w:ilvl="7" w:tplc="08090019" w:tentative="1">
+      <w:start w:val="1"/>
+      <w:numFmt w:val="lowerLetter"/>
+      <w:lvlText w:val="%8."/>
+      <w:lvlJc w:val="left"/>
+      <w:pPr>
+        <w:ind w:left="5760" w:hanging="360"/>
+      </w:pPr>
+    </w:lvl>
+    <w:lvl w:ilvl="8" w:tplc="0809001B" w:tentative="1">
+      <w:start w:val="1"/>
+      <w:numFmt w:val="lowerRoman"/>
+      <w:lvlText w:val="%9."/>
+      <w:lvlJc w:val="right"/>
+      <w:pPr>
+        <w:ind w:left="6480" w:hanging="180"/>
+      </w:pPr>
+    </w:lvl>
+  </w:abstractNum>
+  <w:abstractNum w:abstractNumId="7">
     <w:nsid w:val="5A9C505F"/>
     <w:multiLevelType w:val="hybridMultilevel"/>
     <w:tmpl w:val="7C8A2314"/>
@@ -2630,7 +2848,7 @@
       </w:pPr>
     </w:lvl>
   </w:abstractNum>
-  <w:abstractNum w:abstractNumId="5" w15:restartNumberingAfterBreak="0">
+  <w:abstractNum w:abstractNumId="8">
     <w:nsid w:val="67697D46"/>
     <w:multiLevelType w:val="hybridMultilevel"/>
     <w:tmpl w:val="DAE6662A"/>
@@ -2719,7 +2937,7 @@
       </w:pPr>
     </w:lvl>
   </w:abstractNum>
-  <w:abstractNum w:abstractNumId="6" w15:restartNumberingAfterBreak="0">
+  <w:abstractNum w:abstractNumId="9">
     <w:nsid w:val="6D5D5D96"/>
     <w:multiLevelType w:val="hybridMultilevel"/>
     <w:tmpl w:val="C2C48452"/>
@@ -2808,7 +3026,7 @@
       </w:pPr>
     </w:lvl>
   </w:abstractNum>
-  <w:abstractNum w:abstractNumId="7" w15:restartNumberingAfterBreak="0">
+  <w:abstractNum w:abstractNumId="10">
     <w:nsid w:val="6DAA58CA"/>
     <w:multiLevelType w:val="hybridMultilevel"/>
     <w:tmpl w:val="20408652"/>
@@ -2897,35 +3115,168 @@
       </w:pPr>
     </w:lvl>
   </w:abstractNum>
+  <w:abstractNum w:abstractNumId="11">
+    <w:nsid w:val="77CF0BBB"/>
+    <w:multiLevelType w:val="multilevel"/>
+    <w:tmpl w:val="6E5A0F80"/>
+    <w:lvl w:ilvl="0">
+      <w:start w:val="1"/>
+      <w:numFmt w:val="decimal"/>
+      <w:lvlText w:val="%1."/>
+      <w:lvlJc w:val="left"/>
+      <w:pPr>
+        <w:ind w:left="927" w:hanging="360"/>
+      </w:pPr>
+      <w:rPr>
+        <w:rFonts w:hint="default"/>
+      </w:rPr>
+    </w:lvl>
+    <w:lvl w:ilvl="1">
+      <w:start w:val="1"/>
+      <w:numFmt w:val="decimal"/>
+      <w:isLgl/>
+      <w:lvlText w:val="%1.%2"/>
+      <w:lvlJc w:val="left"/>
+      <w:pPr>
+        <w:ind w:left="927" w:hanging="360"/>
+      </w:pPr>
+      <w:rPr>
+        <w:rFonts w:hint="default"/>
+      </w:rPr>
+    </w:lvl>
+    <w:lvl w:ilvl="2">
+      <w:start w:val="1"/>
+      <w:numFmt w:val="decimal"/>
+      <w:isLgl/>
+      <w:lvlText w:val="%1.%2.%3"/>
+      <w:lvlJc w:val="left"/>
+      <w:pPr>
+        <w:ind w:left="1287" w:hanging="720"/>
+      </w:pPr>
+      <w:rPr>
+        <w:rFonts w:hint="default"/>
+      </w:rPr>
+    </w:lvl>
+    <w:lvl w:ilvl="3">
+      <w:start w:val="1"/>
+      <w:numFmt w:val="decimal"/>
+      <w:isLgl/>
+      <w:lvlText w:val="%1.%2.%3.%4"/>
+      <w:lvlJc w:val="left"/>
+      <w:pPr>
+        <w:ind w:left="1287" w:hanging="720"/>
+      </w:pPr>
+      <w:rPr>
+        <w:rFonts w:hint="default"/>
+      </w:rPr>
+    </w:lvl>
+    <w:lvl w:ilvl="4">
+      <w:start w:val="1"/>
+      <w:numFmt w:val="decimal"/>
+      <w:isLgl/>
+      <w:lvlText w:val="%1.%2.%3.%4.%5"/>
+      <w:lvlJc w:val="left"/>
+      <w:pPr>
+        <w:ind w:left="1647" w:hanging="1080"/>
+      </w:pPr>
+      <w:rPr>
+        <w:rFonts w:hint="default"/>
+      </w:rPr>
+    </w:lvl>
+    <w:lvl w:ilvl="5">
+      <w:start w:val="1"/>
+      <w:numFmt w:val="decimal"/>
+      <w:isLgl/>
+      <w:lvlText w:val="%1.%2.%3.%4.%5.%6"/>
+      <w:lvlJc w:val="left"/>
+      <w:pPr>
+        <w:ind w:left="1647" w:hanging="1080"/>
+      </w:pPr>
+      <w:rPr>
+        <w:rFonts w:hint="default"/>
+      </w:rPr>
+    </w:lvl>
+    <w:lvl w:ilvl="6">
+      <w:start w:val="1"/>
+      <w:numFmt w:val="decimal"/>
+      <w:isLgl/>
+      <w:lvlText w:val="%1.%2.%3.%4.%5.%6.%7"/>
+      <w:lvlJc w:val="left"/>
+      <w:pPr>
+        <w:ind w:left="2007" w:hanging="1440"/>
+      </w:pPr>
+      <w:rPr>
+        <w:rFonts w:hint="default"/>
+      </w:rPr>
+    </w:lvl>
+    <w:lvl w:ilvl="7">
+      <w:start w:val="1"/>
+      <w:numFmt w:val="decimal"/>
+      <w:isLgl/>
+      <w:lvlText w:val="%1.%2.%3.%4.%5.%6.%7.%8"/>
+      <w:lvlJc w:val="left"/>
+      <w:pPr>
+        <w:ind w:left="2007" w:hanging="1440"/>
+      </w:pPr>
+      <w:rPr>
+        <w:rFonts w:hint="default"/>
+      </w:rPr>
+    </w:lvl>
+    <w:lvl w:ilvl="8">
+      <w:start w:val="1"/>
+      <w:numFmt w:val="decimal"/>
+      <w:isLgl/>
+      <w:lvlText w:val="%1.%2.%3.%4.%5.%6.%7.%8.%9"/>
+      <w:lvlJc w:val="left"/>
+      <w:pPr>
+        <w:ind w:left="2007" w:hanging="1440"/>
+      </w:pPr>
+      <w:rPr>
+        <w:rFonts w:hint="default"/>
+      </w:rPr>
+    </w:lvl>
+  </w:abstractNum>
   <w:num w:numId="1">
+    <w:abstractNumId w:val="10"/>
+  </w:num>
+  <w:num w:numId="2">
+    <w:abstractNumId w:val="5"/>
+  </w:num>
+  <w:num w:numId="3">
+    <w:abstractNumId w:val="1"/>
+  </w:num>
+  <w:num w:numId="4">
     <w:abstractNumId w:val="7"/>
   </w:num>
-  <w:num w:numId="2">
+  <w:num w:numId="5">
+    <w:abstractNumId w:val="9"/>
+  </w:num>
+  <w:num w:numId="6">
+    <w:abstractNumId w:val="8"/>
+  </w:num>
+  <w:num w:numId="7">
     <w:abstractNumId w:val="3"/>
   </w:num>
-  <w:num w:numId="3">
+  <w:num w:numId="8">
+    <w:abstractNumId w:val="4"/>
+  </w:num>
+  <w:num w:numId="9">
     <w:abstractNumId w:val="0"/>
   </w:num>
-  <w:num w:numId="4">
-    <w:abstractNumId w:val="4"/>
-  </w:num>
-  <w:num w:numId="5">
+  <w:num w:numId="10">
     <w:abstractNumId w:val="6"/>
   </w:num>
-  <w:num w:numId="6">
-    <w:abstractNumId w:val="5"/>
+  <w:num w:numId="11">
+    <w:abstractNumId w:val="11"/>
   </w:num>
-  <w:num w:numId="7">
-    <w:abstractNumId w:val="1"/>
-  </w:num>
-  <w:num w:numId="8">
+  <w:num w:numId="12">
     <w:abstractNumId w:val="2"/>
   </w:num>
 </w:numbering>
 </file>
 
 <file path=word/styles.xml><?xml version="1.0" encoding="utf-8"?>
-<w:styles xmlns:mc="http://schemas.openxmlformats.org/markup-compatibility/2006" xmlns:r="http://schemas.openxmlformats.org/officeDocument/2006/relationships" xmlns:w="http://schemas.openxmlformats.org/wordprocessingml/2006/main" xmlns:w14="http://schemas.microsoft.com/office/word/2010/wordml" xmlns:w15="http://schemas.microsoft.com/office/word/2012/wordml" xmlns:w16se="http://schemas.microsoft.com/office/word/2015/wordml/symex" mc:Ignorable="w14 w15 w16se">
+<w:styles xmlns:mc="http://schemas.openxmlformats.org/markup-compatibility/2006" xmlns:r="http://schemas.openxmlformats.org/officeDocument/2006/relationships" xmlns:w="http://schemas.openxmlformats.org/wordprocessingml/2006/main" xmlns:w14="http://schemas.microsoft.com/office/word/2010/wordml" xmlns:w15="http://schemas.microsoft.com/office/word/2012/wordml" mc:Ignorable="w14 w15">
   <w:docDefaults>
     <w:rPrDefault>
       <w:rPr>
@@ -2941,7 +3292,7 @@
       </w:pPr>
     </w:pPrDefault>
   </w:docDefaults>
-  <w:latentStyles w:defLockedState="0" w:defUIPriority="99" w:defSemiHidden="0" w:defUnhideWhenUsed="0" w:defQFormat="0" w:count="374">
+  <w:latentStyles w:defLockedState="0" w:defUIPriority="99" w:defSemiHidden="0" w:defUnhideWhenUsed="0" w:defQFormat="0" w:count="382">
     <w:lsdException w:name="Normal" w:uiPriority="0" w:qFormat="1"/>
     <w:lsdException w:name="heading 1" w:uiPriority="9" w:qFormat="1"/>
     <w:lsdException w:name="heading 2" w:semiHidden="1" w:uiPriority="9" w:unhideWhenUsed="1" w:qFormat="1"/>
@@ -3315,7 +3666,6 @@
     <w:lsdException w:name="List Table 7 Colorful Accent 6" w:uiPriority="52"/>
     <w:lsdException w:name="Mention" w:semiHidden="1" w:unhideWhenUsed="1"/>
     <w:lsdException w:name="Smart Hyperlink" w:semiHidden="1" w:unhideWhenUsed="1"/>
-    <w:lsdException w:name="Hashtag" w:semiHidden="1" w:unhideWhenUsed="1"/>
   </w:latentStyles>
   <w:style w:type="paragraph" w:default="1" w:styleId="Normal">
     <w:name w:val="Normal"/>
@@ -3384,6 +3734,28 @@
       <w:color w:val="1F4D78" w:themeColor="accent1" w:themeShade="7F"/>
       <w:sz w:val="24"/>
       <w:szCs w:val="24"/>
+    </w:rPr>
+  </w:style>
+  <w:style w:type="paragraph" w:styleId="Heading4">
+    <w:name w:val="heading 4"/>
+    <w:basedOn w:val="Normal"/>
+    <w:next w:val="Normal"/>
+    <w:link w:val="Heading4Char"/>
+    <w:uiPriority w:val="9"/>
+    <w:unhideWhenUsed/>
+    <w:qFormat/>
+    <w:rsid w:val="008D11E4"/>
+    <w:pPr>
+      <w:keepNext/>
+      <w:keepLines/>
+      <w:spacing w:before="40" w:after="0"/>
+      <w:outlineLvl w:val="3"/>
+    </w:pPr>
+    <w:rPr>
+      <w:rFonts w:asciiTheme="majorHAnsi" w:eastAsiaTheme="majorEastAsia" w:hAnsiTheme="majorHAnsi" w:cstheme="majorBidi"/>
+      <w:i/>
+      <w:iCs/>
+      <w:color w:val="2E74B5" w:themeColor="accent1" w:themeShade="BF"/>
     </w:rPr>
   </w:style>
   <w:style w:type="character" w:default="1" w:styleId="DefaultParagraphFont">
@@ -3485,6 +3857,7 @@
       <w:spacing w:after="0" w:line="240" w:lineRule="auto"/>
     </w:pPr>
     <w:tblPr>
+      <w:tblInd w:w="0" w:type="dxa"/>
       <w:tblBorders>
         <w:top w:val="single" w:sz="4" w:space="0" w:color="auto"/>
         <w:left w:val="single" w:sz="4" w:space="0" w:color="auto"/>
@@ -3493,7 +3866,26 @@
         <w:insideH w:val="single" w:sz="4" w:space="0" w:color="auto"/>
         <w:insideV w:val="single" w:sz="4" w:space="0" w:color="auto"/>
       </w:tblBorders>
+      <w:tblCellMar>
+        <w:top w:w="0" w:type="dxa"/>
+        <w:left w:w="108" w:type="dxa"/>
+        <w:bottom w:w="0" w:type="dxa"/>
+        <w:right w:w="108" w:type="dxa"/>
+      </w:tblCellMar>
     </w:tblPr>
+  </w:style>
+  <w:style w:type="character" w:customStyle="1" w:styleId="Heading4Char">
+    <w:name w:val="Heading 4 Char"/>
+    <w:basedOn w:val="DefaultParagraphFont"/>
+    <w:link w:val="Heading4"/>
+    <w:uiPriority w:val="9"/>
+    <w:rsid w:val="008D11E4"/>
+    <w:rPr>
+      <w:rFonts w:asciiTheme="majorHAnsi" w:eastAsiaTheme="majorEastAsia" w:hAnsiTheme="majorHAnsi" w:cstheme="majorBidi"/>
+      <w:i/>
+      <w:iCs/>
+      <w:color w:val="2E74B5" w:themeColor="accent1" w:themeShade="BF"/>
+    </w:rPr>
   </w:style>
 </w:styles>
 </file>

</xml_diff>